<commit_message>
#68 #72 uploaded to word doc
</commit_message>
<xml_diff>
--- a/docs/asist/asist_sprint2.docx
+++ b/docs/asist/asist_sprint2.docx
@@ -1070,24 +1070,14 @@
       <w:r>
         <w:t xml:space="preserve">Tabela </w:t>
       </w:r>
-      <w:r>
-        <w:fldChar w:fldCharType="begin"/>
-      </w:r>
-      <w:r>
-        <w:instrText xml:space="preserve"> SEQ Tabela \* ARABIC </w:instrText>
-      </w:r>
-      <w:r>
-        <w:fldChar w:fldCharType="separate"/>
-      </w:r>
-      <w:r>
-        <w:rPr>
-          <w:noProof/>
-        </w:rPr>
-        <w:t>1</w:t>
-      </w:r>
-      <w:r>
-        <w:fldChar w:fldCharType="end"/>
-      </w:r>
+      <w:fldSimple w:instr=" SEQ Tabela \* ARABIC ">
+        <w:r>
+          <w:rPr>
+            <w:noProof/>
+          </w:rPr>
+          <w:t>1</w:t>
+        </w:r>
+      </w:fldSimple>
       <w:r>
         <w:t>- Divisão das Tarefas</w:t>
       </w:r>
@@ -1494,21 +1484,7 @@
         <w:rPr>
           <w:color w:val="BF4E14" w:themeColor="accent2" w:themeShade="BF"/>
         </w:rPr>
-        <w:t xml:space="preserve"> </w:t>
-      </w:r>
-      <w:proofErr w:type="spellStart"/>
-      <w:r>
-        <w:rPr>
-          <w:color w:val="BF4E14" w:themeColor="accent2" w:themeShade="BF"/>
-        </w:rPr>
-        <w:t>Story</w:t>
-      </w:r>
-      <w:proofErr w:type="spellEnd"/>
-      <w:r>
-        <w:rPr>
-          <w:color w:val="BF4E14" w:themeColor="accent2" w:themeShade="BF"/>
-        </w:rPr>
-        <w:t xml:space="preserve"> 1</w:t>
+        <w:t xml:space="preserve"> Story 1</w:t>
       </w:r>
     </w:p>
     <w:p>
@@ -1730,6 +1706,596 @@
     </w:p>
     <w:p>
       <w:pPr>
+        <w:ind w:firstLine="708"/>
+      </w:pPr>
+      <w:r>
+        <w:t xml:space="preserve">Para esta </w:t>
+      </w:r>
+      <w:proofErr w:type="spellStart"/>
+      <w:r>
+        <w:t>User</w:t>
+      </w:r>
+      <w:proofErr w:type="spellEnd"/>
+      <w:r>
+        <w:t xml:space="preserve"> </w:t>
+      </w:r>
+      <w:proofErr w:type="spellStart"/>
+      <w:r>
+        <w:t>Story</w:t>
+      </w:r>
+      <w:proofErr w:type="spellEnd"/>
+      <w:r>
+        <w:t>, temos de fazer com que seja possível definir os clientes do DEI, simplesmente mudando um ficheiro de texto.</w:t>
+      </w:r>
+    </w:p>
+    <w:p>
+      <w:r>
+        <w:tab/>
+        <w:t>Para isso, começamos por criar o tal ficheiro de texto, que vai conter os endereços permitidos. Fazemos isso com o comando “</w:t>
+      </w:r>
+      <w:r>
+        <w:rPr>
+          <w:i/>
+          <w:iCs/>
+        </w:rPr>
+        <w:t>nano ips.txt</w:t>
+      </w:r>
+      <w:r>
+        <w:t>”. Dentro do ficheiro colocamos o IP da máquina (linha 1) e o IP da rede interna do DEI, que os clientes usariam (linha 2):</w:t>
+      </w:r>
+    </w:p>
+    <w:p>
+      <w:pPr>
+        <w:keepNext/>
+      </w:pPr>
+      <w:r>
+        <w:rPr>
+          <w:noProof/>
+        </w:rPr>
+        <w:lastRenderedPageBreak/>
+        <w:drawing>
+          <wp:inline distT="0" distB="0" distL="0" distR="0" wp14:anchorId="68202114" wp14:editId="33A1E192">
+            <wp:extent cx="5400040" cy="551180"/>
+            <wp:effectExtent l="0" t="0" r="0" b="1270"/>
+            <wp:docPr id="2019180735" name="Imagem 1"/>
+            <wp:cNvGraphicFramePr>
+              <a:graphicFrameLocks xmlns:a="http://schemas.openxmlformats.org/drawingml/2006/main" noChangeAspect="1"/>
+            </wp:cNvGraphicFramePr>
+            <a:graphic xmlns:a="http://schemas.openxmlformats.org/drawingml/2006/main">
+              <a:graphicData uri="http://schemas.openxmlformats.org/drawingml/2006/picture">
+                <pic:pic xmlns:pic="http://schemas.openxmlformats.org/drawingml/2006/picture">
+                  <pic:nvPicPr>
+                    <pic:cNvPr id="2019180735" name=""/>
+                    <pic:cNvPicPr/>
+                  </pic:nvPicPr>
+                  <pic:blipFill>
+                    <a:blip r:embed="rId8"/>
+                    <a:stretch>
+                      <a:fillRect/>
+                    </a:stretch>
+                  </pic:blipFill>
+                  <pic:spPr>
+                    <a:xfrm>
+                      <a:off x="0" y="0"/>
+                      <a:ext cx="5400040" cy="551180"/>
+                    </a:xfrm>
+                    <a:prstGeom prst="rect">
+                      <a:avLst/>
+                    </a:prstGeom>
+                  </pic:spPr>
+                </pic:pic>
+              </a:graphicData>
+            </a:graphic>
+          </wp:inline>
+        </w:drawing>
+      </w:r>
+    </w:p>
+    <w:p>
+      <w:pPr>
+        <w:pStyle w:val="Legenda"/>
+      </w:pPr>
+      <w:r>
+        <w:t xml:space="preserve">Figura </w:t>
+      </w:r>
+      <w:fldSimple w:instr=" SEQ Figura \* ARABIC ">
+        <w:r>
+          <w:rPr>
+            <w:noProof/>
+          </w:rPr>
+          <w:t>1</w:t>
+        </w:r>
+      </w:fldSimple>
+      <w:r>
+        <w:rPr>
+          <w:noProof/>
+        </w:rPr>
+        <w:t xml:space="preserve"> ips.txt</w:t>
+      </w:r>
+    </w:p>
+    <w:p/>
+    <w:p>
+      <w:r>
+        <w:tab/>
+        <w:t>Em seguida, criamos um pequeno script que permite acesso aos clientes presentes no “</w:t>
+      </w:r>
+      <w:r>
+        <w:rPr>
+          <w:i/>
+          <w:iCs/>
+        </w:rPr>
+        <w:t>ips</w:t>
+      </w:r>
+      <w:r>
+        <w:t>.</w:t>
+      </w:r>
+      <w:r>
+        <w:rPr>
+          <w:i/>
+          <w:iCs/>
+        </w:rPr>
+        <w:t>txt</w:t>
+      </w:r>
+      <w:r>
+        <w:t>”, usamos “</w:t>
+      </w:r>
+      <w:r>
+        <w:rPr>
+          <w:i/>
+          <w:iCs/>
+        </w:rPr>
+        <w:t>nano script_us6-4-3.sh</w:t>
+      </w:r>
+      <w:r>
+        <w:t xml:space="preserve">” para criar o ficheiro, que contem um ciclo </w:t>
+      </w:r>
+      <w:r>
+        <w:rPr>
+          <w:i/>
+          <w:iCs/>
+        </w:rPr>
+        <w:t>for</w:t>
+      </w:r>
+      <w:r>
+        <w:t xml:space="preserve"> para cada </w:t>
+      </w:r>
+      <w:proofErr w:type="spellStart"/>
+      <w:r>
+        <w:rPr>
+          <w:i/>
+          <w:iCs/>
+        </w:rPr>
+        <w:t>ip</w:t>
+      </w:r>
+      <w:proofErr w:type="spellEnd"/>
+      <w:r>
+        <w:t xml:space="preserve"> encontrado em “</w:t>
+      </w:r>
+      <w:r>
+        <w:rPr>
+          <w:i/>
+          <w:iCs/>
+        </w:rPr>
+        <w:t>ips.txt”</w:t>
+      </w:r>
+      <w:r>
+        <w:t xml:space="preserve">, adiciona uma regra no </w:t>
+      </w:r>
+      <w:proofErr w:type="spellStart"/>
+      <w:r>
+        <w:rPr>
+          <w:i/>
+          <w:iCs/>
+        </w:rPr>
+        <w:t>iptables</w:t>
+      </w:r>
+      <w:proofErr w:type="spellEnd"/>
+      <w:r>
+        <w:t xml:space="preserve"> que permite tráfego TCP na porta 22, que corresponde a </w:t>
+      </w:r>
+      <w:r>
+        <w:rPr>
+          <w:i/>
+          <w:iCs/>
+        </w:rPr>
+        <w:t>SSH</w:t>
+      </w:r>
+      <w:r>
+        <w:rPr>
+          <w:i/>
+          <w:iCs/>
+        </w:rPr>
+        <w:t>. Finalmente, é adicionada uma regra que bloqueia o trafico de outras ligações</w:t>
+      </w:r>
+      <w:r>
+        <w:t>:</w:t>
+      </w:r>
+    </w:p>
+    <w:p>
+      <w:pPr>
+        <w:keepNext/>
+      </w:pPr>
+      <w:r>
+        <w:rPr>
+          <w:i/>
+          <w:iCs/>
+          <w:noProof/>
+        </w:rPr>
+        <w:drawing>
+          <wp:inline distT="0" distB="0" distL="0" distR="0" wp14:anchorId="645767B1" wp14:editId="7C92EFCB">
+            <wp:extent cx="5400040" cy="925195"/>
+            <wp:effectExtent l="0" t="0" r="0" b="8255"/>
+            <wp:docPr id="12784368" name="Imagem 1" descr="Uma imagem com texto, captura de ecrã, Tipo de letra&#10;&#10;Descrição gerada automaticamente"/>
+            <wp:cNvGraphicFramePr>
+              <a:graphicFrameLocks xmlns:a="http://schemas.openxmlformats.org/drawingml/2006/main" noChangeAspect="1"/>
+            </wp:cNvGraphicFramePr>
+            <a:graphic xmlns:a="http://schemas.openxmlformats.org/drawingml/2006/main">
+              <a:graphicData uri="http://schemas.openxmlformats.org/drawingml/2006/picture">
+                <pic:pic xmlns:pic="http://schemas.openxmlformats.org/drawingml/2006/picture">
+                  <pic:nvPicPr>
+                    <pic:cNvPr id="12784368" name="Imagem 1" descr="Uma imagem com texto, captura de ecrã, Tipo de letra&#10;&#10;Descrição gerada automaticamente"/>
+                    <pic:cNvPicPr/>
+                  </pic:nvPicPr>
+                  <pic:blipFill>
+                    <a:blip r:embed="rId9"/>
+                    <a:stretch>
+                      <a:fillRect/>
+                    </a:stretch>
+                  </pic:blipFill>
+                  <pic:spPr>
+                    <a:xfrm>
+                      <a:off x="0" y="0"/>
+                      <a:ext cx="5400040" cy="925195"/>
+                    </a:xfrm>
+                    <a:prstGeom prst="rect">
+                      <a:avLst/>
+                    </a:prstGeom>
+                  </pic:spPr>
+                </pic:pic>
+              </a:graphicData>
+            </a:graphic>
+          </wp:inline>
+        </w:drawing>
+      </w:r>
+    </w:p>
+    <w:p>
+      <w:pPr>
+        <w:pStyle w:val="Legenda"/>
+        <w:rPr>
+          <w:i w:val="0"/>
+          <w:iCs w:val="0"/>
+        </w:rPr>
+      </w:pPr>
+      <w:r>
+        <w:t xml:space="preserve">Figura </w:t>
+      </w:r>
+      <w:fldSimple w:instr=" SEQ Figura \* ARABIC ">
+        <w:r>
+          <w:rPr>
+            <w:noProof/>
+          </w:rPr>
+          <w:t>2</w:t>
+        </w:r>
+      </w:fldSimple>
+      <w:r>
+        <w:t xml:space="preserve"> Script para as </w:t>
+      </w:r>
+      <w:proofErr w:type="spellStart"/>
+      <w:r>
+        <w:t>iptables</w:t>
+      </w:r>
+      <w:proofErr w:type="spellEnd"/>
+    </w:p>
+    <w:p/>
+    <w:p>
+      <w:pPr>
+        <w:ind w:firstLine="708"/>
+      </w:pPr>
+      <w:r>
+        <w:t>Não nos podemos esquecer de dar permissão de execução ao ficheiro com o comando “</w:t>
+      </w:r>
+      <w:proofErr w:type="spellStart"/>
+      <w:r>
+        <w:rPr>
+          <w:i/>
+          <w:iCs/>
+        </w:rPr>
+        <w:t>chmod</w:t>
+      </w:r>
+      <w:proofErr w:type="spellEnd"/>
+      <w:r>
+        <w:rPr>
+          <w:i/>
+          <w:iCs/>
+        </w:rPr>
+        <w:t xml:space="preserve"> +x script_us6-4-3.sh</w:t>
+      </w:r>
+      <w:r>
+        <w:t>”. Agora, corremos o script com “</w:t>
+      </w:r>
+      <w:r>
+        <w:rPr>
+          <w:i/>
+          <w:iCs/>
+        </w:rPr>
+        <w:t>./script_us6-4-3.sh</w:t>
+      </w:r>
+      <w:r>
+        <w:t>”. Podemos verificar que o script fez o pretendido:</w:t>
+      </w:r>
+    </w:p>
+    <w:p>
+      <w:pPr>
+        <w:keepNext/>
+      </w:pPr>
+      <w:r>
+        <w:rPr>
+          <w:noProof/>
+        </w:rPr>
+        <w:drawing>
+          <wp:inline distT="0" distB="0" distL="0" distR="0" wp14:anchorId="7C787126" wp14:editId="02548488">
+            <wp:extent cx="5400040" cy="1878965"/>
+            <wp:effectExtent l="0" t="0" r="0" b="6985"/>
+            <wp:docPr id="219657165" name="Imagem 1" descr="Uma imagem com texto, captura de ecrã, Tipo de letra, preto&#10;&#10;Descrição gerada automaticamente"/>
+            <wp:cNvGraphicFramePr>
+              <a:graphicFrameLocks xmlns:a="http://schemas.openxmlformats.org/drawingml/2006/main" noChangeAspect="1"/>
+            </wp:cNvGraphicFramePr>
+            <a:graphic xmlns:a="http://schemas.openxmlformats.org/drawingml/2006/main">
+              <a:graphicData uri="http://schemas.openxmlformats.org/drawingml/2006/picture">
+                <pic:pic xmlns:pic="http://schemas.openxmlformats.org/drawingml/2006/picture">
+                  <pic:nvPicPr>
+                    <pic:cNvPr id="219657165" name="Imagem 1" descr="Uma imagem com texto, captura de ecrã, Tipo de letra, preto&#10;&#10;Descrição gerada automaticamente"/>
+                    <pic:cNvPicPr/>
+                  </pic:nvPicPr>
+                  <pic:blipFill>
+                    <a:blip r:embed="rId10"/>
+                    <a:stretch>
+                      <a:fillRect/>
+                    </a:stretch>
+                  </pic:blipFill>
+                  <pic:spPr>
+                    <a:xfrm>
+                      <a:off x="0" y="0"/>
+                      <a:ext cx="5400040" cy="1878965"/>
+                    </a:xfrm>
+                    <a:prstGeom prst="rect">
+                      <a:avLst/>
+                    </a:prstGeom>
+                  </pic:spPr>
+                </pic:pic>
+              </a:graphicData>
+            </a:graphic>
+          </wp:inline>
+        </w:drawing>
+      </w:r>
+    </w:p>
+    <w:p>
+      <w:pPr>
+        <w:pStyle w:val="Legenda"/>
+      </w:pPr>
+      <w:r>
+        <w:t xml:space="preserve">Figura </w:t>
+      </w:r>
+      <w:fldSimple w:instr=" SEQ Figura \* ARABIC ">
+        <w:r>
+          <w:rPr>
+            <w:noProof/>
+          </w:rPr>
+          <w:t>3</w:t>
+        </w:r>
+      </w:fldSimple>
+      <w:r>
+        <w:t xml:space="preserve"> </w:t>
+      </w:r>
+      <w:proofErr w:type="spellStart"/>
+      <w:r>
+        <w:t>iptables</w:t>
+      </w:r>
+      <w:proofErr w:type="spellEnd"/>
+      <w:r>
+        <w:t xml:space="preserve"> depois de correr o script</w:t>
+      </w:r>
+    </w:p>
+    <w:p/>
+    <w:p>
+      <w:r>
+        <w:tab/>
+        <w:t>Por último, devemos guardar as mudanças de modo a se manterem mesmo após reiniciar o sistema. Para isso, corremos “</w:t>
+      </w:r>
+      <w:proofErr w:type="spellStart"/>
+      <w:r>
+        <w:rPr>
+          <w:i/>
+          <w:iCs/>
+        </w:rPr>
+        <w:t>sudo</w:t>
+      </w:r>
+      <w:proofErr w:type="spellEnd"/>
+      <w:r>
+        <w:rPr>
+          <w:i/>
+          <w:iCs/>
+        </w:rPr>
+        <w:t xml:space="preserve"> </w:t>
+      </w:r>
+      <w:proofErr w:type="spellStart"/>
+      <w:r>
+        <w:rPr>
+          <w:i/>
+          <w:iCs/>
+        </w:rPr>
+        <w:t>netfilter-persistent</w:t>
+      </w:r>
+      <w:proofErr w:type="spellEnd"/>
+      <w:r>
+        <w:rPr>
+          <w:i/>
+          <w:iCs/>
+        </w:rPr>
+        <w:t xml:space="preserve"> </w:t>
+      </w:r>
+      <w:proofErr w:type="spellStart"/>
+      <w:r>
+        <w:rPr>
+          <w:i/>
+          <w:iCs/>
+        </w:rPr>
+        <w:t>save</w:t>
+      </w:r>
+      <w:proofErr w:type="spellEnd"/>
+      <w:r>
+        <w:t>”</w:t>
+      </w:r>
+    </w:p>
+    <w:p>
+      <w:pPr>
+        <w:keepNext/>
+      </w:pPr>
+      <w:r>
+        <w:rPr>
+          <w:noProof/>
+        </w:rPr>
+        <w:drawing>
+          <wp:inline distT="0" distB="0" distL="0" distR="0" wp14:anchorId="29E2FCB0" wp14:editId="0404B885">
+            <wp:extent cx="5400040" cy="434975"/>
+            <wp:effectExtent l="0" t="0" r="0" b="3175"/>
+            <wp:docPr id="1337709591" name="Imagem 1"/>
+            <wp:cNvGraphicFramePr>
+              <a:graphicFrameLocks xmlns:a="http://schemas.openxmlformats.org/drawingml/2006/main" noChangeAspect="1"/>
+            </wp:cNvGraphicFramePr>
+            <a:graphic xmlns:a="http://schemas.openxmlformats.org/drawingml/2006/main">
+              <a:graphicData uri="http://schemas.openxmlformats.org/drawingml/2006/picture">
+                <pic:pic xmlns:pic="http://schemas.openxmlformats.org/drawingml/2006/picture">
+                  <pic:nvPicPr>
+                    <pic:cNvPr id="1337709591" name=""/>
+                    <pic:cNvPicPr/>
+                  </pic:nvPicPr>
+                  <pic:blipFill>
+                    <a:blip r:embed="rId11"/>
+                    <a:stretch>
+                      <a:fillRect/>
+                    </a:stretch>
+                  </pic:blipFill>
+                  <pic:spPr>
+                    <a:xfrm>
+                      <a:off x="0" y="0"/>
+                      <a:ext cx="5400040" cy="434975"/>
+                    </a:xfrm>
+                    <a:prstGeom prst="rect">
+                      <a:avLst/>
+                    </a:prstGeom>
+                  </pic:spPr>
+                </pic:pic>
+              </a:graphicData>
+            </a:graphic>
+          </wp:inline>
+        </w:drawing>
+      </w:r>
+    </w:p>
+    <w:p>
+      <w:pPr>
+        <w:pStyle w:val="Legenda"/>
+      </w:pPr>
+      <w:r>
+        <w:t xml:space="preserve">Figura </w:t>
+      </w:r>
+      <w:fldSimple w:instr=" SEQ Figura \* ARABIC ">
+        <w:r>
+          <w:rPr>
+            <w:noProof/>
+          </w:rPr>
+          <w:t>4</w:t>
+        </w:r>
+      </w:fldSimple>
+      <w:r>
+        <w:t xml:space="preserve"> Guardar permanentemente os </w:t>
+      </w:r>
+      <w:proofErr w:type="spellStart"/>
+      <w:r>
+        <w:t>iptables</w:t>
+      </w:r>
+      <w:proofErr w:type="spellEnd"/>
+    </w:p>
+    <w:p>
+      <w:r>
+        <w:lastRenderedPageBreak/>
+        <w:tab/>
+        <w:t>Como podemos ver abaixo, após reiniciar o sistema as configurações ainda estão presentes:</w:t>
+      </w:r>
+    </w:p>
+    <w:p>
+      <w:pPr>
+        <w:keepNext/>
+      </w:pPr>
+      <w:r>
+        <w:rPr>
+          <w:noProof/>
+        </w:rPr>
+        <w:drawing>
+          <wp:inline distT="0" distB="0" distL="0" distR="0" wp14:anchorId="44276BDB" wp14:editId="22AB2D4F">
+            <wp:extent cx="5400040" cy="2876550"/>
+            <wp:effectExtent l="0" t="0" r="0" b="0"/>
+            <wp:docPr id="1136541819" name="Imagem 1" descr="Uma imagem com texto, captura de ecrã, Tipo de letra&#10;&#10;Descrição gerada automaticamente"/>
+            <wp:cNvGraphicFramePr>
+              <a:graphicFrameLocks xmlns:a="http://schemas.openxmlformats.org/drawingml/2006/main" noChangeAspect="1"/>
+            </wp:cNvGraphicFramePr>
+            <a:graphic xmlns:a="http://schemas.openxmlformats.org/drawingml/2006/main">
+              <a:graphicData uri="http://schemas.openxmlformats.org/drawingml/2006/picture">
+                <pic:pic xmlns:pic="http://schemas.openxmlformats.org/drawingml/2006/picture">
+                  <pic:nvPicPr>
+                    <pic:cNvPr id="1136541819" name="Imagem 1" descr="Uma imagem com texto, captura de ecrã, Tipo de letra&#10;&#10;Descrição gerada automaticamente"/>
+                    <pic:cNvPicPr/>
+                  </pic:nvPicPr>
+                  <pic:blipFill>
+                    <a:blip r:embed="rId12"/>
+                    <a:stretch>
+                      <a:fillRect/>
+                    </a:stretch>
+                  </pic:blipFill>
+                  <pic:spPr>
+                    <a:xfrm>
+                      <a:off x="0" y="0"/>
+                      <a:ext cx="5400040" cy="2876550"/>
+                    </a:xfrm>
+                    <a:prstGeom prst="rect">
+                      <a:avLst/>
+                    </a:prstGeom>
+                  </pic:spPr>
+                </pic:pic>
+              </a:graphicData>
+            </a:graphic>
+          </wp:inline>
+        </w:drawing>
+      </w:r>
+    </w:p>
+    <w:p>
+      <w:pPr>
+        <w:pStyle w:val="Legenda"/>
+      </w:pPr>
+      <w:r>
+        <w:t xml:space="preserve">Figura </w:t>
+      </w:r>
+      <w:fldSimple w:instr=" SEQ Figura \* ARABIC ">
+        <w:r>
+          <w:rPr>
+            <w:noProof/>
+          </w:rPr>
+          <w:t>5</w:t>
+        </w:r>
+      </w:fldSimple>
+      <w:r>
+        <w:t xml:space="preserve"> </w:t>
+      </w:r>
+      <w:proofErr w:type="spellStart"/>
+      <w:r>
+        <w:t>iptables</w:t>
+      </w:r>
+      <w:proofErr w:type="spellEnd"/>
+      <w:r>
+        <w:t xml:space="preserve"> depois de reiniciar o sistema</w:t>
+      </w:r>
+    </w:p>
+    <w:p>
+      <w:pPr>
         <w:rPr>
           <w:lang w:val="en-GB"/>
         </w:rPr>
@@ -2176,7 +2742,6 @@
         <w:rPr>
           <w:color w:val="BF4E14" w:themeColor="accent2" w:themeShade="BF"/>
         </w:rPr>
-        <w:lastRenderedPageBreak/>
         <w:t>User</w:t>
       </w:r>
       <w:proofErr w:type="spellEnd"/>
@@ -2577,8 +3142,13 @@
       <w:r>
         <w:t xml:space="preserve"> </w:t>
       </w:r>
-      <w:r>
-        <w:t xml:space="preserve">e  ao </w:t>
+      <w:proofErr w:type="gramStart"/>
+      <w:r>
+        <w:t>e  ao</w:t>
+      </w:r>
+      <w:proofErr w:type="gramEnd"/>
+      <w:r>
+        <w:t xml:space="preserve"> </w:t>
       </w:r>
       <w:proofErr w:type="spellStart"/>
       <w:r>
@@ -2745,6 +3315,7 @@
         <w:jc w:val="both"/>
       </w:pPr>
       <w:r>
+        <w:lastRenderedPageBreak/>
         <w:t xml:space="preserve">Passando agora para o módulo de </w:t>
       </w:r>
       <w:proofErr w:type="spellStart"/>
@@ -2845,13 +3416,7 @@
         <w:t>. Após esse tempo, funcionalidades</w:t>
       </w:r>
       <w:r>
-        <w:t xml:space="preserve"> </w:t>
-      </w:r>
-      <w:r>
-        <w:t>como gestão de pacientes, pedidos de cirurgias e suas marcações</w:t>
-      </w:r>
-      <w:r>
-        <w:t xml:space="preserve">, estarão disponíveis, podendo estar outras ainda indisponíveis. Para recuperar todas as funcionalidades foi definido um período também de 12 horas, ou seja, para o </w:t>
+        <w:t xml:space="preserve"> como gestão de pacientes, pedidos de cirurgias e suas marcações, estarão disponíveis, podendo estar outras ainda indisponíveis. Para recuperar todas as funcionalidades foi definido um período também de 12 horas, ou seja, para o </w:t>
       </w:r>
       <w:r>
         <w:rPr>
@@ -3046,11 +3611,7 @@
         <w:t>ealizar agendamentos manuais temporariamente</w:t>
       </w:r>
       <w:r>
-        <w:t xml:space="preserve">. Assim, determinou-se que o tempo </w:t>
-      </w:r>
-      <w:r>
-        <w:lastRenderedPageBreak/>
-        <w:t xml:space="preserve">de inatividade deste módulo será de 3 horas, ou seja, o </w:t>
+        <w:t xml:space="preserve">. Assim, determinou-se que o tempo de inatividade deste módulo será de 3 horas, ou seja, o </w:t>
       </w:r>
       <w:r>
         <w:rPr>
@@ -3060,10 +3621,7 @@
         <w:t>MTD</w:t>
       </w:r>
       <w:r>
-        <w:t xml:space="preserve">. </w:t>
-      </w:r>
-      <w:r>
-        <w:t xml:space="preserve">Após o </w:t>
+        <w:t xml:space="preserve">. Após o </w:t>
       </w:r>
       <w:r>
         <w:rPr>
@@ -3197,8 +3755,6 @@
     <w:p/>
     <w:p/>
     <w:p/>
-    <w:p/>
-    <w:p/>
     <w:p>
       <w:pPr>
         <w:pStyle w:val="Ttulo2"/>
@@ -3218,6 +3774,542 @@
         <w:rPr>
           <w:color w:val="BF4E14" w:themeColor="accent2" w:themeShade="BF"/>
         </w:rPr>
+        <w:t xml:space="preserve"> Story 7</w:t>
+      </w:r>
+    </w:p>
+    <w:p/>
+    <w:p>
+      <w:pPr>
+        <w:ind w:firstLine="708"/>
+      </w:pPr>
+      <w:r>
+        <w:t>Nesta US é-</w:t>
+      </w:r>
+      <w:proofErr w:type="gramStart"/>
+      <w:r>
+        <w:t>nos pedido</w:t>
+      </w:r>
+      <w:proofErr w:type="gramEnd"/>
+      <w:r>
+        <w:t xml:space="preserve"> que se define uma pasta pública para todos os utilizadores registados no sistema, de modo a poderem ler o que lá está.</w:t>
+      </w:r>
+    </w:p>
+    <w:p>
+      <w:r>
+        <w:tab/>
+        <w:t>Primeiro, precisamos de criar a tal pasta, que depois será configurada como pública. Para isto usamos o comando “</w:t>
+      </w:r>
+      <w:proofErr w:type="spellStart"/>
+      <w:r>
+        <w:rPr>
+          <w:i/>
+          <w:iCs/>
+        </w:rPr>
+        <w:t>mkdir</w:t>
+      </w:r>
+      <w:proofErr w:type="spellEnd"/>
+      <w:r>
+        <w:t>”:</w:t>
+      </w:r>
+    </w:p>
+    <w:p>
+      <w:pPr>
+        <w:keepNext/>
+      </w:pPr>
+      <w:r>
+        <w:rPr>
+          <w:noProof/>
+        </w:rPr>
+        <w:drawing>
+          <wp:inline distT="0" distB="0" distL="0" distR="0" wp14:anchorId="2B6308D8" wp14:editId="11570962">
+            <wp:extent cx="3115110" cy="247685"/>
+            <wp:effectExtent l="0" t="0" r="0" b="0"/>
+            <wp:docPr id="1739020403" name="Imagem 1"/>
+            <wp:cNvGraphicFramePr>
+              <a:graphicFrameLocks xmlns:a="http://schemas.openxmlformats.org/drawingml/2006/main" noChangeAspect="1"/>
+            </wp:cNvGraphicFramePr>
+            <a:graphic xmlns:a="http://schemas.openxmlformats.org/drawingml/2006/main">
+              <a:graphicData uri="http://schemas.openxmlformats.org/drawingml/2006/picture">
+                <pic:pic xmlns:pic="http://schemas.openxmlformats.org/drawingml/2006/picture">
+                  <pic:nvPicPr>
+                    <pic:cNvPr id="340535986" name=""/>
+                    <pic:cNvPicPr/>
+                  </pic:nvPicPr>
+                  <pic:blipFill>
+                    <a:blip r:embed="rId13"/>
+                    <a:stretch>
+                      <a:fillRect/>
+                    </a:stretch>
+                  </pic:blipFill>
+                  <pic:spPr>
+                    <a:xfrm>
+                      <a:off x="0" y="0"/>
+                      <a:ext cx="3115110" cy="247685"/>
+                    </a:xfrm>
+                    <a:prstGeom prst="rect">
+                      <a:avLst/>
+                    </a:prstGeom>
+                  </pic:spPr>
+                </pic:pic>
+              </a:graphicData>
+            </a:graphic>
+          </wp:inline>
+        </w:drawing>
+      </w:r>
+    </w:p>
+    <w:p>
+      <w:pPr>
+        <w:pStyle w:val="Legenda"/>
+      </w:pPr>
+      <w:r>
+        <w:t xml:space="preserve">Figura </w:t>
+      </w:r>
+      <w:r>
+        <w:fldChar w:fldCharType="begin"/>
+      </w:r>
+      <w:r>
+        <w:instrText xml:space="preserve"> SEQ Figura \* ARABIC </w:instrText>
+      </w:r>
+      <w:r>
+        <w:fldChar w:fldCharType="separate"/>
+      </w:r>
+      <w:r>
+        <w:rPr>
+          <w:noProof/>
+        </w:rPr>
+        <w:t>6</w:t>
+      </w:r>
+      <w:r>
+        <w:rPr>
+          <w:noProof/>
+        </w:rPr>
+        <w:fldChar w:fldCharType="end"/>
+      </w:r>
+      <w:r>
+        <w:t xml:space="preserve"> Criar a pasta partilhada</w:t>
+      </w:r>
+    </w:p>
+    <w:p>
+      <w:r>
+        <w:t>Em seguida, precisamos de mudar as permissões da pasta, o objetivo é que todos tenham permissão de leitura, para isso, temos de usar o comando “</w:t>
+      </w:r>
+      <w:proofErr w:type="spellStart"/>
+      <w:r>
+        <w:rPr>
+          <w:i/>
+          <w:iCs/>
+        </w:rPr>
+        <w:t>chmod</w:t>
+      </w:r>
+      <w:proofErr w:type="spellEnd"/>
+      <w:r>
+        <w:rPr>
+          <w:i/>
+          <w:iCs/>
+        </w:rPr>
+        <w:t xml:space="preserve"> -R </w:t>
+      </w:r>
+      <w:proofErr w:type="spellStart"/>
+      <w:r>
+        <w:rPr>
+          <w:i/>
+          <w:iCs/>
+        </w:rPr>
+        <w:t>a+r</w:t>
+      </w:r>
+      <w:proofErr w:type="spellEnd"/>
+      <w:r>
+        <w:rPr>
+          <w:i/>
+          <w:iCs/>
+        </w:rPr>
+        <w:t xml:space="preserve"> /</w:t>
+      </w:r>
+      <w:proofErr w:type="spellStart"/>
+      <w:r>
+        <w:rPr>
+          <w:i/>
+          <w:iCs/>
+        </w:rPr>
+        <w:t>shared</w:t>
+      </w:r>
+      <w:proofErr w:type="spellEnd"/>
+      <w:r>
+        <w:rPr>
+          <w:i/>
+          <w:iCs/>
+        </w:rPr>
+        <w:t>”</w:t>
+      </w:r>
+      <w:r>
+        <w:t>:</w:t>
+      </w:r>
+    </w:p>
+    <w:p>
+      <w:pPr>
+        <w:keepNext/>
+      </w:pPr>
+      <w:r>
+        <w:rPr>
+          <w:noProof/>
+        </w:rPr>
+        <w:lastRenderedPageBreak/>
+        <w:drawing>
+          <wp:inline distT="0" distB="0" distL="0" distR="0" wp14:anchorId="530FAFF2" wp14:editId="1BDDAB5C">
+            <wp:extent cx="3743847" cy="228632"/>
+            <wp:effectExtent l="0" t="0" r="0" b="0"/>
+            <wp:docPr id="995374624" name="Imagem 1"/>
+            <wp:cNvGraphicFramePr>
+              <a:graphicFrameLocks xmlns:a="http://schemas.openxmlformats.org/drawingml/2006/main" noChangeAspect="1"/>
+            </wp:cNvGraphicFramePr>
+            <a:graphic xmlns:a="http://schemas.openxmlformats.org/drawingml/2006/main">
+              <a:graphicData uri="http://schemas.openxmlformats.org/drawingml/2006/picture">
+                <pic:pic xmlns:pic="http://schemas.openxmlformats.org/drawingml/2006/picture">
+                  <pic:nvPicPr>
+                    <pic:cNvPr id="1549470737" name=""/>
+                    <pic:cNvPicPr/>
+                  </pic:nvPicPr>
+                  <pic:blipFill>
+                    <a:blip r:embed="rId14"/>
+                    <a:stretch>
+                      <a:fillRect/>
+                    </a:stretch>
+                  </pic:blipFill>
+                  <pic:spPr>
+                    <a:xfrm>
+                      <a:off x="0" y="0"/>
+                      <a:ext cx="3743847" cy="228632"/>
+                    </a:xfrm>
+                    <a:prstGeom prst="rect">
+                      <a:avLst/>
+                    </a:prstGeom>
+                  </pic:spPr>
+                </pic:pic>
+              </a:graphicData>
+            </a:graphic>
+          </wp:inline>
+        </w:drawing>
+      </w:r>
+    </w:p>
+    <w:p>
+      <w:pPr>
+        <w:pStyle w:val="Legenda"/>
+      </w:pPr>
+      <w:r>
+        <w:t xml:space="preserve">Figura </w:t>
+      </w:r>
+      <w:r>
+        <w:fldChar w:fldCharType="begin"/>
+      </w:r>
+      <w:r>
+        <w:instrText xml:space="preserve"> SEQ Figura \* ARABIC </w:instrText>
+      </w:r>
+      <w:r>
+        <w:fldChar w:fldCharType="separate"/>
+      </w:r>
+      <w:r>
+        <w:rPr>
+          <w:noProof/>
+        </w:rPr>
+        <w:t>7</w:t>
+      </w:r>
+      <w:r>
+        <w:rPr>
+          <w:noProof/>
+        </w:rPr>
+        <w:fldChar w:fldCharType="end"/>
+      </w:r>
+      <w:r>
+        <w:t xml:space="preserve"> Dar permissão de leitura para ficheiros na pasta partilhada</w:t>
+      </w:r>
+    </w:p>
+    <w:p>
+      <w:r>
+        <w:tab/>
+      </w:r>
+    </w:p>
+    <w:p>
+      <w:r>
+        <w:tab/>
+        <w:t>O comando “</w:t>
+      </w:r>
+      <w:proofErr w:type="spellStart"/>
+      <w:r>
+        <w:rPr>
+          <w:i/>
+          <w:iCs/>
+        </w:rPr>
+        <w:t>chmod</w:t>
+      </w:r>
+      <w:proofErr w:type="spellEnd"/>
+      <w:r>
+        <w:t xml:space="preserve">” é usado para mudar </w:t>
+      </w:r>
+      <w:proofErr w:type="spellStart"/>
+      <w:r>
+        <w:t>permições</w:t>
+      </w:r>
+      <w:proofErr w:type="spellEnd"/>
+      <w:r>
+        <w:t xml:space="preserve"> de acesso, leitura ou execução. “</w:t>
+      </w:r>
+      <w:r>
+        <w:rPr>
+          <w:i/>
+          <w:iCs/>
+        </w:rPr>
+        <w:t>-R</w:t>
+      </w:r>
+      <w:r>
+        <w:t>” muda as permissões recursivamente (a tudo o que se encontra dentro do diretório), “</w:t>
+      </w:r>
+      <w:proofErr w:type="spellStart"/>
+      <w:r>
+        <w:rPr>
+          <w:i/>
+          <w:iCs/>
+        </w:rPr>
+        <w:t>a+r</w:t>
+      </w:r>
+      <w:proofErr w:type="spellEnd"/>
+      <w:r>
+        <w:t xml:space="preserve">” indica que todos (a) devem receber (+) </w:t>
+      </w:r>
+      <w:proofErr w:type="spellStart"/>
+      <w:r>
+        <w:t>permição</w:t>
+      </w:r>
+      <w:proofErr w:type="spellEnd"/>
+      <w:r>
+        <w:t xml:space="preserve"> de leitura (r), e depois metemos a nossa pasta. Podemos rapidamente ver se as permissões estão a funcionar corretamente criando um ficheiro de texto e correndo o comando “</w:t>
+      </w:r>
+      <w:proofErr w:type="spellStart"/>
+      <w:r>
+        <w:rPr>
+          <w:i/>
+          <w:iCs/>
+        </w:rPr>
+        <w:t>ls</w:t>
+      </w:r>
+      <w:proofErr w:type="spellEnd"/>
+      <w:r>
+        <w:rPr>
+          <w:i/>
+          <w:iCs/>
+        </w:rPr>
+        <w:t xml:space="preserve"> -l</w:t>
+      </w:r>
+      <w:r>
+        <w:t>”:</w:t>
+      </w:r>
+    </w:p>
+    <w:p>
+      <w:pPr>
+        <w:keepNext/>
+      </w:pPr>
+      <w:r>
+        <w:rPr>
+          <w:noProof/>
+        </w:rPr>
+        <w:drawing>
+          <wp:inline distT="0" distB="0" distL="0" distR="0" wp14:anchorId="2203B719" wp14:editId="03940949">
+            <wp:extent cx="4134427" cy="314369"/>
+            <wp:effectExtent l="0" t="0" r="0" b="9525"/>
+            <wp:docPr id="370898125" name="Imagem 1"/>
+            <wp:cNvGraphicFramePr>
+              <a:graphicFrameLocks xmlns:a="http://schemas.openxmlformats.org/drawingml/2006/main" noChangeAspect="1"/>
+            </wp:cNvGraphicFramePr>
+            <a:graphic xmlns:a="http://schemas.openxmlformats.org/drawingml/2006/main">
+              <a:graphicData uri="http://schemas.openxmlformats.org/drawingml/2006/picture">
+                <pic:pic xmlns:pic="http://schemas.openxmlformats.org/drawingml/2006/picture">
+                  <pic:nvPicPr>
+                    <pic:cNvPr id="32483537" name=""/>
+                    <pic:cNvPicPr/>
+                  </pic:nvPicPr>
+                  <pic:blipFill>
+                    <a:blip r:embed="rId15"/>
+                    <a:stretch>
+                      <a:fillRect/>
+                    </a:stretch>
+                  </pic:blipFill>
+                  <pic:spPr>
+                    <a:xfrm>
+                      <a:off x="0" y="0"/>
+                      <a:ext cx="4134427" cy="314369"/>
+                    </a:xfrm>
+                    <a:prstGeom prst="rect">
+                      <a:avLst/>
+                    </a:prstGeom>
+                  </pic:spPr>
+                </pic:pic>
+              </a:graphicData>
+            </a:graphic>
+          </wp:inline>
+        </w:drawing>
+      </w:r>
+    </w:p>
+    <w:p>
+      <w:pPr>
+        <w:pStyle w:val="Legenda"/>
+      </w:pPr>
+      <w:r>
+        <w:t xml:space="preserve">Figura </w:t>
+      </w:r>
+      <w:r>
+        <w:fldChar w:fldCharType="begin"/>
+      </w:r>
+      <w:r>
+        <w:instrText xml:space="preserve"> SEQ Figura \* ARABIC </w:instrText>
+      </w:r>
+      <w:r>
+        <w:fldChar w:fldCharType="separate"/>
+      </w:r>
+      <w:r>
+        <w:rPr>
+          <w:noProof/>
+        </w:rPr>
+        <w:t>8</w:t>
+      </w:r>
+      <w:r>
+        <w:rPr>
+          <w:noProof/>
+        </w:rPr>
+        <w:fldChar w:fldCharType="end"/>
+      </w:r>
+      <w:r>
+        <w:t xml:space="preserve"> Criar um ficheiro de teste</w:t>
+      </w:r>
+    </w:p>
+    <w:p>
+      <w:pPr>
+        <w:keepNext/>
+      </w:pPr>
+      <w:r>
+        <w:rPr>
+          <w:noProof/>
+        </w:rPr>
+        <w:drawing>
+          <wp:inline distT="0" distB="0" distL="0" distR="0" wp14:anchorId="6134E8C5" wp14:editId="45D2B0B2">
+            <wp:extent cx="5144218" cy="905001"/>
+            <wp:effectExtent l="0" t="0" r="0" b="9525"/>
+            <wp:docPr id="887739032" name="Imagem 1" descr="Uma imagem com texto, Tipo de letra, captura de ecrã, preto&#10;&#10;Descrição gerada automaticamente"/>
+            <wp:cNvGraphicFramePr>
+              <a:graphicFrameLocks xmlns:a="http://schemas.openxmlformats.org/drawingml/2006/main" noChangeAspect="1"/>
+            </wp:cNvGraphicFramePr>
+            <a:graphic xmlns:a="http://schemas.openxmlformats.org/drawingml/2006/main">
+              <a:graphicData uri="http://schemas.openxmlformats.org/drawingml/2006/picture">
+                <pic:pic xmlns:pic="http://schemas.openxmlformats.org/drawingml/2006/picture">
+                  <pic:nvPicPr>
+                    <pic:cNvPr id="1249265021" name="Imagem 1" descr="Uma imagem com texto, Tipo de letra, captura de ecrã, preto&#10;&#10;Descrição gerada automaticamente"/>
+                    <pic:cNvPicPr/>
+                  </pic:nvPicPr>
+                  <pic:blipFill>
+                    <a:blip r:embed="rId16"/>
+                    <a:stretch>
+                      <a:fillRect/>
+                    </a:stretch>
+                  </pic:blipFill>
+                  <pic:spPr>
+                    <a:xfrm>
+                      <a:off x="0" y="0"/>
+                      <a:ext cx="5144218" cy="905001"/>
+                    </a:xfrm>
+                    <a:prstGeom prst="rect">
+                      <a:avLst/>
+                    </a:prstGeom>
+                  </pic:spPr>
+                </pic:pic>
+              </a:graphicData>
+            </a:graphic>
+          </wp:inline>
+        </w:drawing>
+      </w:r>
+    </w:p>
+    <w:p>
+      <w:pPr>
+        <w:pStyle w:val="Legenda"/>
+      </w:pPr>
+      <w:r>
+        <w:t xml:space="preserve">Figura </w:t>
+      </w:r>
+      <w:r>
+        <w:fldChar w:fldCharType="begin"/>
+      </w:r>
+      <w:r>
+        <w:instrText xml:space="preserve"> SEQ Figura \* ARABIC </w:instrText>
+      </w:r>
+      <w:r>
+        <w:fldChar w:fldCharType="separate"/>
+      </w:r>
+      <w:r>
+        <w:rPr>
+          <w:noProof/>
+        </w:rPr>
+        <w:t>9</w:t>
+      </w:r>
+      <w:r>
+        <w:rPr>
+          <w:noProof/>
+        </w:rPr>
+        <w:fldChar w:fldCharType="end"/>
+      </w:r>
+      <w:r>
+        <w:t xml:space="preserve"> Ficheiro de teste com permissão de leitura para todos</w:t>
+      </w:r>
+    </w:p>
+    <w:p>
+      <w:pPr>
+        <w:rPr>
+          <w:u w:val="single"/>
+        </w:rPr>
+      </w:pPr>
+      <w:r>
+        <w:t>O ficheiro criado tem permissões de leitura e escrita para o dono, e apenas de leitura para o grupo e para todos, tornando isto uma pasta que todos podem aceder.</w:t>
+      </w:r>
+    </w:p>
+    <w:p/>
+    <w:p/>
+    <w:p/>
+    <w:p/>
+    <w:p/>
+    <w:p/>
+    <w:p/>
+    <w:p/>
+    <w:p/>
+    <w:p/>
+    <w:p/>
+    <w:p/>
+    <w:p/>
+    <w:p/>
+    <w:p/>
+    <w:p/>
+    <w:p/>
+    <w:p/>
+    <w:p/>
+    <w:p/>
+    <w:p/>
+    <w:p/>
+    <w:p/>
+    <w:p/>
+    <w:p/>
+    <w:p/>
+    <w:p/>
+    <w:p>
+      <w:pPr>
+        <w:pStyle w:val="Ttulo2"/>
+      </w:pPr>
+      <w:proofErr w:type="spellStart"/>
+      <w:r>
+        <w:rPr>
+          <w:color w:val="BF4E14" w:themeColor="accent2" w:themeShade="BF"/>
+        </w:rPr>
+        <w:t>User</w:t>
+      </w:r>
+      <w:proofErr w:type="spellEnd"/>
+      <w:r>
+        <w:rPr>
+          <w:color w:val="BF4E14" w:themeColor="accent2" w:themeShade="BF"/>
+        </w:rPr>
         <w:t xml:space="preserve"> </w:t>
       </w:r>
       <w:proofErr w:type="spellStart"/>
@@ -3232,72 +4324,11 @@
         <w:rPr>
           <w:color w:val="BF4E14" w:themeColor="accent2" w:themeShade="BF"/>
         </w:rPr>
-        <w:t xml:space="preserve"> 7</w:t>
-      </w:r>
-    </w:p>
-    <w:p/>
-    <w:p/>
-    <w:p/>
-    <w:p/>
-    <w:p/>
-    <w:p/>
-    <w:p/>
-    <w:p/>
-    <w:p/>
-    <w:p/>
-    <w:p/>
-    <w:p/>
-    <w:p/>
-    <w:p/>
-    <w:p/>
-    <w:p/>
-    <w:p/>
-    <w:p/>
-    <w:p/>
-    <w:p/>
-    <w:p/>
-    <w:p/>
-    <w:p/>
-    <w:p/>
-    <w:p/>
-    <w:p/>
-    <w:p/>
-    <w:p/>
-    <w:p>
-      <w:pPr>
-        <w:pStyle w:val="Ttulo2"/>
-      </w:pPr>
-      <w:proofErr w:type="spellStart"/>
-      <w:r>
-        <w:rPr>
-          <w:color w:val="BF4E14" w:themeColor="accent2" w:themeShade="BF"/>
-        </w:rPr>
-        <w:t>User</w:t>
-      </w:r>
-      <w:proofErr w:type="spellEnd"/>
-      <w:r>
-        <w:rPr>
-          <w:color w:val="BF4E14" w:themeColor="accent2" w:themeShade="BF"/>
-        </w:rPr>
-        <w:t xml:space="preserve"> </w:t>
-      </w:r>
-      <w:proofErr w:type="spellStart"/>
-      <w:r>
-        <w:rPr>
-          <w:color w:val="BF4E14" w:themeColor="accent2" w:themeShade="BF"/>
-        </w:rPr>
-        <w:t>Story</w:t>
-      </w:r>
-      <w:proofErr w:type="spellEnd"/>
-      <w:r>
-        <w:rPr>
-          <w:color w:val="BF4E14" w:themeColor="accent2" w:themeShade="BF"/>
-        </w:rPr>
         <w:t xml:space="preserve"> 8</w:t>
       </w:r>
     </w:p>
     <w:sectPr>
-      <w:footerReference w:type="default" r:id="rId8"/>
+      <w:footerReference w:type="default" r:id="rId17"/>
       <w:pgSz w:w="11906" w:h="16838"/>
       <w:pgMar w:top="1701" w:right="1134" w:bottom="1134" w:left="1701" w:header="720" w:footer="720" w:gutter="0"/>
       <w:cols w:space="708"/>
@@ -4007,6 +5038,7 @@
   <w:style w:type="character" w:default="1" w:styleId="Tipodeletrapredefinidodopargrafo">
     <w:name w:val="Default Paragraph Font"/>
     <w:uiPriority w:val="1"/>
+    <w:semiHidden/>
     <w:unhideWhenUsed/>
   </w:style>
   <w:style w:type="table" w:default="1" w:styleId="Tabelanormal">

</xml_diff>

<commit_message>
Update Of Asist Report #73 #69
</commit_message>
<xml_diff>
--- a/docs/asist/asist_sprint2.docx
+++ b/docs/asist/asist_sprint2.docx
@@ -11,6 +11,9 @@
         </w:rPr>
       </w:pPr>
       <w:r>
+        <w:rPr>
+          <w:noProof/>
+        </w:rPr>
         <mc:AlternateContent>
           <mc:Choice Requires="wps">
             <w:drawing>
@@ -130,6 +133,9 @@
         </mc:AlternateContent>
       </w:r>
       <w:r>
+        <w:rPr>
+          <w:noProof/>
+        </w:rPr>
         <w:drawing>
           <wp:anchor distT="0" distB="0" distL="114300" distR="114300" simplePos="0" relativeHeight="251659264" behindDoc="1" locked="0" layoutInCell="1" allowOverlap="1" wp14:anchorId="737CE5AE" wp14:editId="198438F4">
             <wp:simplePos x="0" y="0"/>
@@ -187,6 +193,9 @@
         </w:drawing>
       </w:r>
       <w:r>
+        <w:rPr>
+          <w:noProof/>
+        </w:rPr>
         <w:drawing>
           <wp:anchor distT="0" distB="0" distL="114300" distR="114300" simplePos="0" relativeHeight="251660288" behindDoc="1" locked="0" layoutInCell="1" allowOverlap="1" wp14:anchorId="00899C1F" wp14:editId="3A36FC92">
             <wp:simplePos x="0" y="0"/>
@@ -242,6 +251,9 @@
     <w:p/>
     <w:p>
       <w:r>
+        <w:rPr>
+          <w:noProof/>
+        </w:rPr>
         <mc:AlternateContent>
           <mc:Choice Requires="wps">
             <w:drawing>
@@ -331,6 +343,9 @@
     <w:p/>
     <w:p>
       <w:r>
+        <w:rPr>
+          <w:noProof/>
+        </w:rPr>
         <mc:AlternateContent>
           <mc:Choice Requires="wps">
             <w:drawing>
@@ -464,6 +479,9 @@
         </w:rPr>
       </w:pPr>
       <w:r>
+        <w:rPr>
+          <w:noProof/>
+        </w:rPr>
         <mc:AlternateContent>
           <mc:Choice Requires="wps">
             <w:drawing>
@@ -745,6 +763,9 @@
         </mc:AlternateContent>
       </w:r>
       <w:r>
+        <w:rPr>
+          <w:noProof/>
+        </w:rPr>
         <mc:AlternateContent>
           <mc:Choice Requires="wps">
             <w:drawing>
@@ -3435,13 +3456,8 @@
             <w:pPr>
               <w:jc w:val="center"/>
             </w:pPr>
-            <w:proofErr w:type="spellStart"/>
             <w:r>
-              <w:t>User</w:t>
-            </w:r>
-            <w:proofErr w:type="spellEnd"/>
-            <w:r>
-              <w:t xml:space="preserve"> </w:t>
+              <w:t xml:space="preserve">User </w:t>
             </w:r>
             <w:proofErr w:type="spellStart"/>
             <w:r>
@@ -3770,52 +3786,36 @@
         </w:rPr>
       </w:pPr>
       <w:bookmarkStart w:id="7" w:name="_Toc183197286"/>
-      <w:proofErr w:type="spellStart"/>
       <w:r>
         <w:rPr>
           <w:color w:val="BF4E14" w:themeColor="accent2" w:themeShade="BF"/>
         </w:rPr>
         <w:lastRenderedPageBreak/>
-        <w:t>User</w:t>
-      </w:r>
-      <w:proofErr w:type="spellEnd"/>
+        <w:t xml:space="preserve">User </w:t>
+      </w:r>
+      <w:proofErr w:type="spellStart"/>
       <w:r>
         <w:rPr>
           <w:color w:val="BF4E14" w:themeColor="accent2" w:themeShade="BF"/>
         </w:rPr>
-        <w:t xml:space="preserve"> </w:t>
-      </w:r>
-      <w:proofErr w:type="spellStart"/>
-      <w:r>
+        <w:t>Stories</w:t>
+      </w:r>
+      <w:bookmarkEnd w:id="7"/>
+      <w:proofErr w:type="spellEnd"/>
+    </w:p>
+    <w:p>
+      <w:pPr>
+        <w:pStyle w:val="Ttulo2"/>
         <w:rPr>
           <w:color w:val="BF4E14" w:themeColor="accent2" w:themeShade="BF"/>
         </w:rPr>
-        <w:t>Stories</w:t>
-      </w:r>
-      <w:bookmarkEnd w:id="7"/>
-      <w:proofErr w:type="spellEnd"/>
-    </w:p>
-    <w:p>
-      <w:pPr>
-        <w:pStyle w:val="Ttulo2"/>
+      </w:pPr>
+      <w:bookmarkStart w:id="8" w:name="_Toc183197287"/>
+      <w:r>
         <w:rPr>
           <w:color w:val="BF4E14" w:themeColor="accent2" w:themeShade="BF"/>
         </w:rPr>
-      </w:pPr>
-      <w:bookmarkStart w:id="8" w:name="_Toc183197287"/>
-      <w:proofErr w:type="spellStart"/>
-      <w:r>
-        <w:rPr>
-          <w:color w:val="BF4E14" w:themeColor="accent2" w:themeShade="BF"/>
-        </w:rPr>
-        <w:t>User</w:t>
-      </w:r>
-      <w:proofErr w:type="spellEnd"/>
-      <w:r>
-        <w:rPr>
-          <w:color w:val="BF4E14" w:themeColor="accent2" w:themeShade="BF"/>
-        </w:rPr>
-        <w:t xml:space="preserve"> </w:t>
+        <w:t xml:space="preserve">User </w:t>
       </w:r>
       <w:proofErr w:type="spellStart"/>
       <w:r>
@@ -4164,6 +4164,9 @@
         <w:jc w:val="center"/>
       </w:pPr>
       <w:r>
+        <w:rPr>
+          <w:noProof/>
+        </w:rPr>
         <w:drawing>
           <wp:inline distT="0" distB="0" distL="0" distR="0" wp14:anchorId="24B27A3E" wp14:editId="6E0872C3">
             <wp:extent cx="5760085" cy="4567555"/>
@@ -4618,7 +4621,23 @@
           <w:i/>
           <w:iCs/>
         </w:rPr>
-        <w:t xml:space="preserve"> run --</w:t>
+        <w:t xml:space="preserve"> </w:t>
+      </w:r>
+      <w:proofErr w:type="spellStart"/>
+      <w:r>
+        <w:rPr>
+          <w:i/>
+          <w:iCs/>
+        </w:rPr>
+        <w:t>run</w:t>
+      </w:r>
+      <w:proofErr w:type="spellEnd"/>
+      <w:r>
+        <w:rPr>
+          <w:i/>
+          <w:iCs/>
+        </w:rPr>
+        <w:t xml:space="preserve"> --</w:t>
       </w:r>
       <w:proofErr w:type="spellStart"/>
       <w:r>
@@ -4813,6 +4832,9 @@
         <w:jc w:val="center"/>
       </w:pPr>
       <w:r>
+        <w:rPr>
+          <w:noProof/>
+        </w:rPr>
         <w:drawing>
           <wp:inline distT="0" distB="0" distL="0" distR="0" wp14:anchorId="7E96238E" wp14:editId="60DF05AE">
             <wp:extent cx="4428877" cy="2762983"/>
@@ -5017,6 +5039,9 @@
         <w:ind w:firstLine="567"/>
       </w:pPr>
       <w:r>
+        <w:rPr>
+          <w:noProof/>
+        </w:rPr>
         <w:lastRenderedPageBreak/>
         <w:drawing>
           <wp:inline distT="0" distB="0" distL="0" distR="0" wp14:anchorId="1CC922DA" wp14:editId="6B4AD391">
@@ -5717,6 +5742,9 @@
         <w:jc w:val="both"/>
       </w:pPr>
       <w:r>
+        <w:rPr>
+          <w:noProof/>
+        </w:rPr>
         <w:drawing>
           <wp:inline distT="0" distB="0" distL="0" distR="0" wp14:anchorId="30A361BB" wp14:editId="06E906BF">
             <wp:extent cx="5760085" cy="2802890"/>
@@ -5819,6 +5847,9 @@
         <w:jc w:val="center"/>
       </w:pPr>
       <w:r>
+        <w:rPr>
+          <w:noProof/>
+        </w:rPr>
         <w:lastRenderedPageBreak/>
         <w:drawing>
           <wp:inline distT="0" distB="0" distL="0" distR="0" wp14:anchorId="34B48FA0" wp14:editId="0DF6B67C">
@@ -5938,8 +5969,11 @@
         <w:jc w:val="both"/>
       </w:pPr>
       <w:r>
+        <w:rPr>
+          <w:noProof/>
+        </w:rPr>
         <w:drawing>
-          <wp:inline distT="0" distB="0" distL="0" distR="0" wp14:anchorId="4CC35FDB" wp14:editId="7E411FDC">
+          <wp:inline distT="0" distB="0" distL="0" distR="0" wp14:anchorId="4CC35FDB" wp14:editId="37017543">
             <wp:extent cx="5760085" cy="551815"/>
             <wp:effectExtent l="0" t="0" r="0" b="635"/>
             <wp:docPr id="1992142778" name="Imagem 6"/>
@@ -5987,14 +6021,25 @@
         <w:jc w:val="center"/>
         <w:rPr>
           <w:color w:val="auto"/>
+          <w:lang w:val="en-US"/>
         </w:rPr>
       </w:pPr>
       <w:bookmarkStart w:id="14" w:name="_Toc183197153"/>
-      <w:r>
-        <w:rPr>
-          <w:color w:val="auto"/>
-        </w:rPr>
-        <w:t xml:space="preserve">Figura </w:t>
+      <w:proofErr w:type="spellStart"/>
+      <w:r>
+        <w:rPr>
+          <w:color w:val="auto"/>
+          <w:lang w:val="en-US"/>
+        </w:rPr>
+        <w:t>Figura</w:t>
+      </w:r>
+      <w:proofErr w:type="spellEnd"/>
+      <w:r>
+        <w:rPr>
+          <w:color w:val="auto"/>
+          <w:lang w:val="en-US"/>
+        </w:rPr>
+        <w:t xml:space="preserve"> </w:t>
       </w:r>
       <w:r>
         <w:rPr>
@@ -6005,6 +6050,7 @@
       <w:r>
         <w:rPr>
           <w:color w:val="auto"/>
+          <w:lang w:val="en-US"/>
         </w:rPr>
         <w:instrText xml:space="preserve"> SEQ Figura \* ARABIC </w:instrText>
       </w:r>
@@ -6017,6 +6063,7 @@
       <w:r>
         <w:rPr>
           <w:color w:val="auto"/>
+          <w:lang w:val="en-US"/>
         </w:rPr>
         <w:t>6</w:t>
       </w:r>
@@ -6029,18 +6076,43 @@
       <w:r>
         <w:rPr>
           <w:color w:val="auto"/>
-        </w:rPr>
-        <w:t xml:space="preserve"> - Ficheiro deployment_backend_output.log com output do </w:t>
-      </w:r>
-      <w:proofErr w:type="spellStart"/>
-      <w:r>
-        <w:rPr>
-          <w:color w:val="auto"/>
-        </w:rPr>
-        <w:t>deploy</w:t>
+          <w:lang w:val="en-US"/>
+        </w:rPr>
+        <w:t xml:space="preserve"> - </w:t>
+      </w:r>
+      <w:proofErr w:type="spellStart"/>
+      <w:r>
+        <w:rPr>
+          <w:color w:val="auto"/>
+          <w:lang w:val="en-US"/>
+        </w:rPr>
+        <w:t>Ficheiro</w:t>
+      </w:r>
+      <w:proofErr w:type="spellEnd"/>
+      <w:r>
+        <w:rPr>
+          <w:color w:val="auto"/>
+          <w:lang w:val="en-US"/>
+        </w:rPr>
+        <w:t xml:space="preserve"> deployment_backend_output.log com output </w:t>
+      </w:r>
+      <w:proofErr w:type="gramStart"/>
+      <w:r>
+        <w:rPr>
+          <w:color w:val="auto"/>
+          <w:lang w:val="en-US"/>
+        </w:rPr>
+        <w:t>do</w:t>
+      </w:r>
+      <w:proofErr w:type="gramEnd"/>
+      <w:r>
+        <w:rPr>
+          <w:color w:val="auto"/>
+          <w:lang w:val="en-US"/>
+        </w:rPr>
+        <w:t xml:space="preserve"> deploy</w:t>
       </w:r>
       <w:bookmarkEnd w:id="14"/>
-      <w:proofErr w:type="spellEnd"/>
     </w:p>
     <w:p>
       <w:pPr>
@@ -6048,8 +6120,11 @@
         <w:jc w:val="center"/>
       </w:pPr>
       <w:r>
+        <w:rPr>
+          <w:noProof/>
+        </w:rPr>
         <w:drawing>
-          <wp:inline distT="0" distB="0" distL="0" distR="0" wp14:anchorId="237029D1" wp14:editId="21010A2C">
+          <wp:inline distT="0" distB="0" distL="0" distR="0" wp14:anchorId="237029D1" wp14:editId="64C364DE">
             <wp:extent cx="5774690" cy="1226422"/>
             <wp:effectExtent l="0" t="0" r="0" b="0"/>
             <wp:docPr id="1626851044" name="Imagem 8" descr="Uma imagem com captura de ecrã, Software de multimédia, texto, software&#10;&#10;Descrição gerada automaticamente"/>
@@ -6189,86 +6264,56 @@
         </w:rPr>
       </w:pPr>
       <w:bookmarkStart w:id="16" w:name="_Toc183197288"/>
-      <w:proofErr w:type="spellStart"/>
       <w:r>
         <w:rPr>
           <w:color w:val="BF4E14" w:themeColor="accent2" w:themeShade="BF"/>
         </w:rPr>
         <w:lastRenderedPageBreak/>
-        <w:t>User</w:t>
-      </w:r>
-      <w:proofErr w:type="spellEnd"/>
-      <w:r>
+        <w:t>User Story 2</w:t>
+      </w:r>
+      <w:bookmarkEnd w:id="16"/>
+    </w:p>
+    <w:p/>
+    <w:p/>
+    <w:p/>
+    <w:p/>
+    <w:p/>
+    <w:p/>
+    <w:p/>
+    <w:p/>
+    <w:p/>
+    <w:p/>
+    <w:p/>
+    <w:p/>
+    <w:p/>
+    <w:p/>
+    <w:p/>
+    <w:p/>
+    <w:p/>
+    <w:p/>
+    <w:p/>
+    <w:p/>
+    <w:p/>
+    <w:p/>
+    <w:p/>
+    <w:p/>
+    <w:p/>
+    <w:p/>
+    <w:p/>
+    <w:p>
+      <w:pPr>
+        <w:pStyle w:val="Ttulo2"/>
         <w:rPr>
           <w:color w:val="BF4E14" w:themeColor="accent2" w:themeShade="BF"/>
         </w:rPr>
-        <w:t xml:space="preserve"> </w:t>
-      </w:r>
-      <w:proofErr w:type="spellStart"/>
+      </w:pPr>
+      <w:bookmarkStart w:id="17" w:name="_Toc183197289"/>
       <w:r>
         <w:rPr>
           <w:color w:val="BF4E14" w:themeColor="accent2" w:themeShade="BF"/>
         </w:rPr>
-        <w:t>Story</w:t>
-      </w:r>
-      <w:proofErr w:type="spellEnd"/>
-      <w:r>
-        <w:rPr>
-          <w:color w:val="BF4E14" w:themeColor="accent2" w:themeShade="BF"/>
-        </w:rPr>
-        <w:t xml:space="preserve"> 2</w:t>
-      </w:r>
-      <w:bookmarkEnd w:id="16"/>
-    </w:p>
-    <w:p/>
-    <w:p/>
-    <w:p/>
-    <w:p/>
-    <w:p/>
-    <w:p/>
-    <w:p/>
-    <w:p/>
-    <w:p/>
-    <w:p/>
-    <w:p/>
-    <w:p/>
-    <w:p/>
-    <w:p/>
-    <w:p/>
-    <w:p/>
-    <w:p/>
-    <w:p/>
-    <w:p/>
-    <w:p/>
-    <w:p/>
-    <w:p/>
-    <w:p/>
-    <w:p/>
-    <w:p/>
-    <w:p/>
-    <w:p/>
-    <w:p>
-      <w:pPr>
-        <w:pStyle w:val="Ttulo2"/>
-        <w:rPr>
-          <w:color w:val="BF4E14" w:themeColor="accent2" w:themeShade="BF"/>
-        </w:rPr>
-      </w:pPr>
-      <w:bookmarkStart w:id="17" w:name="_Toc183197289"/>
-      <w:proofErr w:type="spellStart"/>
-      <w:r>
-        <w:rPr>
-          <w:color w:val="BF4E14" w:themeColor="accent2" w:themeShade="BF"/>
-        </w:rPr>
         <w:lastRenderedPageBreak/>
-        <w:t>User</w:t>
-      </w:r>
-      <w:proofErr w:type="spellEnd"/>
-      <w:r>
-        <w:rPr>
-          <w:color w:val="BF4E14" w:themeColor="accent2" w:themeShade="BF"/>
-        </w:rPr>
-        <w:t xml:space="preserve"> </w:t>
+        <w:t xml:space="preserve">User </w:t>
       </w:r>
       <w:proofErr w:type="spellStart"/>
       <w:r>
@@ -6377,6 +6422,9 @@
         <w:keepNext/>
       </w:pPr>
       <w:r>
+        <w:rPr>
+          <w:noProof/>
+        </w:rPr>
         <w:drawing>
           <wp:inline distT="0" distB="0" distL="0" distR="0" wp14:anchorId="68202114" wp14:editId="33A1E192">
             <wp:extent cx="5400040" cy="551180"/>
@@ -6571,6 +6619,7 @@
         <w:rPr>
           <w:i/>
           <w:iCs/>
+          <w:noProof/>
         </w:rPr>
         <w:drawing>
           <wp:inline distT="0" distB="0" distL="0" distR="0" wp14:anchorId="645767B1" wp14:editId="7C92EFCB">
@@ -6720,6 +6769,9 @@
         <w:keepNext/>
       </w:pPr>
       <w:r>
+        <w:rPr>
+          <w:noProof/>
+        </w:rPr>
         <w:drawing>
           <wp:inline distT="0" distB="0" distL="0" distR="0" wp14:anchorId="7C787126" wp14:editId="02548488">
             <wp:extent cx="5400040" cy="1878965"/>
@@ -6886,6 +6938,9 @@
         <w:keepNext/>
       </w:pPr>
       <w:r>
+        <w:rPr>
+          <w:noProof/>
+        </w:rPr>
         <w:lastRenderedPageBreak/>
         <w:drawing>
           <wp:inline distT="0" distB="0" distL="0" distR="0" wp14:anchorId="29E2FCB0" wp14:editId="0404B885">
@@ -7002,6 +7057,9 @@
         <w:keepNext/>
       </w:pPr>
       <w:r>
+        <w:rPr>
+          <w:noProof/>
+        </w:rPr>
         <w:drawing>
           <wp:inline distT="0" distB="0" distL="0" distR="0" wp14:anchorId="44276BDB" wp14:editId="22AB2D4F">
             <wp:extent cx="5400040" cy="2876550"/>
@@ -7134,86 +7192,776 @@
         </w:rPr>
       </w:pPr>
       <w:bookmarkStart w:id="23" w:name="_Toc183197290"/>
-      <w:proofErr w:type="spellStart"/>
       <w:r>
         <w:rPr>
           <w:color w:val="BF4E14" w:themeColor="accent2" w:themeShade="BF"/>
         </w:rPr>
         <w:lastRenderedPageBreak/>
-        <w:t>User</w:t>
-      </w:r>
-      <w:proofErr w:type="spellEnd"/>
+        <w:t xml:space="preserve">User </w:t>
+      </w:r>
+      <w:proofErr w:type="spellStart"/>
       <w:r>
         <w:rPr>
           <w:color w:val="BF4E14" w:themeColor="accent2" w:themeShade="BF"/>
         </w:rPr>
+        <w:t>Story</w:t>
+      </w:r>
+      <w:proofErr w:type="spellEnd"/>
+      <w:r>
+        <w:rPr>
+          <w:color w:val="BF4E14" w:themeColor="accent2" w:themeShade="BF"/>
+        </w:rPr>
+        <w:t xml:space="preserve"> 4</w:t>
+      </w:r>
+      <w:bookmarkEnd w:id="23"/>
+    </w:p>
+    <w:p>
+      <w:r>
+        <w:t>O RA (</w:t>
+      </w:r>
+      <w:proofErr w:type="spellStart"/>
+      <w:r>
+        <w:t>Risk</w:t>
+      </w:r>
+      <w:proofErr w:type="spellEnd"/>
+      <w:r>
         <w:t xml:space="preserve"> </w:t>
       </w:r>
       <w:proofErr w:type="spellStart"/>
       <w:r>
+        <w:t>Assessment</w:t>
+      </w:r>
+      <w:proofErr w:type="spellEnd"/>
+      <w:r>
+        <w:t>) é constituído por cenários que podem afetar a continuidade de negócio, bem como a probabilidade de tal item acontecer e o seu impacto. O RA é representado por uma matriz, onde cada cenário é associado a uma probabilidade e a uma severidade e o risco correspondem à multiplicação destes dois componentes</w:t>
+      </w:r>
+      <w:r>
+        <w:t>, isto é, esta matriz é uma ferramenta que permite qualificar visualmente os riscos que devem ter mais atenção.</w:t>
+      </w:r>
+    </w:p>
+    <w:p>
+      <m:oMathPara>
+        <m:oMath>
+          <m:r>
+            <w:rPr>
+              <w:rFonts w:ascii="Cambria Math" w:hAnsi="Cambria Math"/>
+            </w:rPr>
+            <m:t>Risco=Impacto* Probabilidade</m:t>
+          </m:r>
+        </m:oMath>
+      </m:oMathPara>
+    </w:p>
+    <w:p>
+      <w:r>
+        <w:rPr>
+          <w:noProof/>
+        </w:rPr>
+        <w:drawing>
+          <wp:inline distT="0" distB="0" distL="0" distR="0" wp14:anchorId="4728F7BE" wp14:editId="53A4B92D">
+            <wp:extent cx="5400040" cy="3543300"/>
+            <wp:effectExtent l="0" t="0" r="0" b="0"/>
+            <wp:docPr id="956862638" name="Imagem 1" descr="Uma imagem com texto, captura de ecrã, quadrado, Tipo de letra&#10;&#10;Descrição gerada automaticamente"/>
+            <wp:cNvGraphicFramePr>
+              <a:graphicFrameLocks xmlns:a="http://schemas.openxmlformats.org/drawingml/2006/main" noChangeAspect="1"/>
+            </wp:cNvGraphicFramePr>
+            <a:graphic xmlns:a="http://schemas.openxmlformats.org/drawingml/2006/main">
+              <a:graphicData uri="http://schemas.openxmlformats.org/drawingml/2006/picture">
+                <pic:pic xmlns:pic="http://schemas.openxmlformats.org/drawingml/2006/picture">
+                  <pic:nvPicPr>
+                    <pic:cNvPr id="956862638" name="Imagem 1" descr="Uma imagem com texto, captura de ecrã, quadrado, Tipo de letra&#10;&#10;Descrição gerada automaticamente"/>
+                    <pic:cNvPicPr/>
+                  </pic:nvPicPr>
+                  <pic:blipFill>
+                    <a:blip r:embed="rId21"/>
+                    <a:stretch>
+                      <a:fillRect/>
+                    </a:stretch>
+                  </pic:blipFill>
+                  <pic:spPr>
+                    <a:xfrm>
+                      <a:off x="0" y="0"/>
+                      <a:ext cx="5400040" cy="3543300"/>
+                    </a:xfrm>
+                    <a:prstGeom prst="rect">
+                      <a:avLst/>
+                    </a:prstGeom>
+                  </pic:spPr>
+                </pic:pic>
+              </a:graphicData>
+            </a:graphic>
+          </wp:inline>
+        </w:drawing>
+      </w:r>
+    </w:p>
+    <w:p>
+      <w:r>
+        <w:t>Figura 1- Matriz de Riscos</w:t>
+      </w:r>
+    </w:p>
+    <w:p/>
+    <w:tbl>
+      <w:tblPr>
+        <w:tblStyle w:val="TabeladeGrelha6Colorida-Destaque2"/>
+        <w:tblW w:w="0" w:type="auto"/>
+        <w:tblLook w:val="04A0" w:firstRow="1" w:lastRow="0" w:firstColumn="1" w:lastColumn="0" w:noHBand="0" w:noVBand="1"/>
+      </w:tblPr>
+      <w:tblGrid>
+        <w:gridCol w:w="2667"/>
+        <w:gridCol w:w="2006"/>
+        <w:gridCol w:w="2126"/>
+        <w:gridCol w:w="1695"/>
+      </w:tblGrid>
+      <w:tr>
+        <w:trPr>
+          <w:cnfStyle w:val="100000000000" w:firstRow="1" w:lastRow="0" w:firstColumn="0" w:lastColumn="0" w:oddVBand="0" w:evenVBand="0" w:oddHBand="0" w:evenHBand="0" w:firstRowFirstColumn="0" w:firstRowLastColumn="0" w:lastRowFirstColumn="0" w:lastRowLastColumn="0"/>
+        </w:trPr>
+        <w:tc>
+          <w:tcPr>
+            <w:cnfStyle w:val="001000000000" w:firstRow="0" w:lastRow="0" w:firstColumn="1" w:lastColumn="0" w:oddVBand="0" w:evenVBand="0" w:oddHBand="0" w:evenHBand="0" w:firstRowFirstColumn="0" w:firstRowLastColumn="0" w:lastRowFirstColumn="0" w:lastRowLastColumn="0"/>
+            <w:tcW w:w="2667" w:type="dxa"/>
+            <w:shd w:val="clear" w:color="auto" w:fill="F6C5AC" w:themeFill="accent2" w:themeFillTint="66"/>
+          </w:tcPr>
+          <w:p>
+            <w:pPr>
+              <w:jc w:val="center"/>
+              <w:rPr>
+                <w:color w:val="000000" w:themeColor="text1"/>
+              </w:rPr>
+            </w:pPr>
+            <w:r>
+              <w:rPr>
+                <w:color w:val="000000" w:themeColor="text1"/>
+              </w:rPr>
+              <w:t>Ameaça</w:t>
+            </w:r>
+          </w:p>
+        </w:tc>
+        <w:tc>
+          <w:tcPr>
+            <w:tcW w:w="2006" w:type="dxa"/>
+            <w:shd w:val="clear" w:color="auto" w:fill="F6C5AC" w:themeFill="accent2" w:themeFillTint="66"/>
+          </w:tcPr>
+          <w:p>
+            <w:pPr>
+              <w:jc w:val="center"/>
+              <w:cnfStyle w:val="100000000000" w:firstRow="1" w:lastRow="0" w:firstColumn="0" w:lastColumn="0" w:oddVBand="0" w:evenVBand="0" w:oddHBand="0" w:evenHBand="0" w:firstRowFirstColumn="0" w:firstRowLastColumn="0" w:lastRowFirstColumn="0" w:lastRowLastColumn="0"/>
+              <w:rPr>
+                <w:color w:val="000000" w:themeColor="text1"/>
+              </w:rPr>
+            </w:pPr>
+            <w:r>
+              <w:rPr>
+                <w:color w:val="000000" w:themeColor="text1"/>
+              </w:rPr>
+              <w:t>Probabilidade</w:t>
+            </w:r>
+          </w:p>
+        </w:tc>
+        <w:tc>
+          <w:tcPr>
+            <w:tcW w:w="2126" w:type="dxa"/>
+            <w:shd w:val="clear" w:color="auto" w:fill="F6C5AC" w:themeFill="accent2" w:themeFillTint="66"/>
+          </w:tcPr>
+          <w:p>
+            <w:pPr>
+              <w:jc w:val="center"/>
+              <w:cnfStyle w:val="100000000000" w:firstRow="1" w:lastRow="0" w:firstColumn="0" w:lastColumn="0" w:oddVBand="0" w:evenVBand="0" w:oddHBand="0" w:evenHBand="0" w:firstRowFirstColumn="0" w:firstRowLastColumn="0" w:lastRowFirstColumn="0" w:lastRowLastColumn="0"/>
+              <w:rPr>
+                <w:color w:val="000000" w:themeColor="text1"/>
+              </w:rPr>
+            </w:pPr>
+            <w:r>
+              <w:rPr>
+                <w:color w:val="000000" w:themeColor="text1"/>
+              </w:rPr>
+              <w:t>Consequência</w:t>
+            </w:r>
+          </w:p>
+        </w:tc>
+        <w:tc>
+          <w:tcPr>
+            <w:tcW w:w="1695" w:type="dxa"/>
+            <w:shd w:val="clear" w:color="auto" w:fill="F6C5AC" w:themeFill="accent2" w:themeFillTint="66"/>
+          </w:tcPr>
+          <w:p>
+            <w:pPr>
+              <w:jc w:val="center"/>
+              <w:cnfStyle w:val="100000000000" w:firstRow="1" w:lastRow="0" w:firstColumn="0" w:lastColumn="0" w:oddVBand="0" w:evenVBand="0" w:oddHBand="0" w:evenHBand="0" w:firstRowFirstColumn="0" w:firstRowLastColumn="0" w:lastRowFirstColumn="0" w:lastRowLastColumn="0"/>
+              <w:rPr>
+                <w:color w:val="000000" w:themeColor="text1"/>
+              </w:rPr>
+            </w:pPr>
+            <w:r>
+              <w:rPr>
+                <w:color w:val="000000" w:themeColor="text1"/>
+              </w:rPr>
+              <w:t>Risco</w:t>
+            </w:r>
+          </w:p>
+        </w:tc>
+      </w:tr>
+      <w:tr>
+        <w:trPr>
+          <w:cnfStyle w:val="000000100000" w:firstRow="0" w:lastRow="0" w:firstColumn="0" w:lastColumn="0" w:oddVBand="0" w:evenVBand="0" w:oddHBand="1" w:evenHBand="0" w:firstRowFirstColumn="0" w:firstRowLastColumn="0" w:lastRowFirstColumn="0" w:lastRowLastColumn="0"/>
+        </w:trPr>
+        <w:tc>
+          <w:tcPr>
+            <w:cnfStyle w:val="001000000000" w:firstRow="0" w:lastRow="0" w:firstColumn="1" w:lastColumn="0" w:oddVBand="0" w:evenVBand="0" w:oddHBand="0" w:evenHBand="0" w:firstRowFirstColumn="0" w:firstRowLastColumn="0" w:lastRowFirstColumn="0" w:lastRowLastColumn="0"/>
+            <w:tcW w:w="2667" w:type="dxa"/>
+          </w:tcPr>
+          <w:p>
+            <w:pPr>
+              <w:jc w:val="center"/>
+              <w:rPr>
+                <w:color w:val="000000" w:themeColor="text1"/>
+              </w:rPr>
+            </w:pPr>
+            <w:r>
+              <w:rPr>
+                <w:color w:val="000000" w:themeColor="text1"/>
+              </w:rPr>
+              <w:t>Exposição de Dados Sensíveis</w:t>
+            </w:r>
+          </w:p>
+        </w:tc>
+        <w:tc>
+          <w:tcPr>
+            <w:tcW w:w="2006" w:type="dxa"/>
+            <w:shd w:val="clear" w:color="auto" w:fill="FFFFFF" w:themeFill="background1"/>
+            <w:vAlign w:val="center"/>
+          </w:tcPr>
+          <w:p>
+            <w:pPr>
+              <w:jc w:val="center"/>
+              <w:cnfStyle w:val="000000100000" w:firstRow="0" w:lastRow="0" w:firstColumn="0" w:lastColumn="0" w:oddVBand="0" w:evenVBand="0" w:oddHBand="1" w:evenHBand="0" w:firstRowFirstColumn="0" w:firstRowLastColumn="0" w:lastRowFirstColumn="0" w:lastRowLastColumn="0"/>
+              <w:rPr>
+                <w:color w:val="000000" w:themeColor="text1"/>
+              </w:rPr>
+            </w:pPr>
+            <w:r>
+              <w:rPr>
+                <w:color w:val="000000" w:themeColor="text1"/>
+              </w:rPr>
+              <w:t>2</w:t>
+            </w:r>
+          </w:p>
+        </w:tc>
+        <w:tc>
+          <w:tcPr>
+            <w:tcW w:w="2126" w:type="dxa"/>
+            <w:shd w:val="clear" w:color="auto" w:fill="FFFFFF" w:themeFill="background1"/>
+            <w:vAlign w:val="center"/>
+          </w:tcPr>
+          <w:p>
+            <w:pPr>
+              <w:jc w:val="center"/>
+              <w:cnfStyle w:val="000000100000" w:firstRow="0" w:lastRow="0" w:firstColumn="0" w:lastColumn="0" w:oddVBand="0" w:evenVBand="0" w:oddHBand="1" w:evenHBand="0" w:firstRowFirstColumn="0" w:firstRowLastColumn="0" w:lastRowFirstColumn="0" w:lastRowLastColumn="0"/>
+              <w:rPr>
+                <w:color w:val="000000" w:themeColor="text1"/>
+              </w:rPr>
+            </w:pPr>
+            <w:r>
+              <w:rPr>
+                <w:color w:val="000000" w:themeColor="text1"/>
+              </w:rPr>
+              <w:t>4</w:t>
+            </w:r>
+          </w:p>
+        </w:tc>
+        <w:tc>
+          <w:tcPr>
+            <w:tcW w:w="1695" w:type="dxa"/>
+            <w:shd w:val="clear" w:color="auto" w:fill="FFFFFF" w:themeFill="background1"/>
+            <w:vAlign w:val="center"/>
+          </w:tcPr>
+          <w:p>
+            <w:pPr>
+              <w:jc w:val="center"/>
+              <w:cnfStyle w:val="000000100000" w:firstRow="0" w:lastRow="0" w:firstColumn="0" w:lastColumn="0" w:oddVBand="0" w:evenVBand="0" w:oddHBand="1" w:evenHBand="0" w:firstRowFirstColumn="0" w:firstRowLastColumn="0" w:lastRowFirstColumn="0" w:lastRowLastColumn="0"/>
+              <w:rPr>
+                <w:color w:val="000000" w:themeColor="text1"/>
+              </w:rPr>
+            </w:pPr>
+            <w:r>
+              <w:rPr>
+                <w:color w:val="000000" w:themeColor="text1"/>
+              </w:rPr>
+              <w:t>8</w:t>
+            </w:r>
+          </w:p>
+        </w:tc>
+      </w:tr>
+      <w:tr>
+        <w:tc>
+          <w:tcPr>
+            <w:cnfStyle w:val="001000000000" w:firstRow="0" w:lastRow="0" w:firstColumn="1" w:lastColumn="0" w:oddVBand="0" w:evenVBand="0" w:oddHBand="0" w:evenHBand="0" w:firstRowFirstColumn="0" w:firstRowLastColumn="0" w:lastRowFirstColumn="0" w:lastRowLastColumn="0"/>
+            <w:tcW w:w="2667" w:type="dxa"/>
+            <w:shd w:val="clear" w:color="auto" w:fill="FAE2D5" w:themeFill="accent2" w:themeFillTint="33"/>
+          </w:tcPr>
+          <w:p>
+            <w:pPr>
+              <w:jc w:val="center"/>
+              <w:rPr>
+                <w:color w:val="000000" w:themeColor="text1"/>
+              </w:rPr>
+            </w:pPr>
+            <w:r>
+              <w:rPr>
+                <w:color w:val="000000" w:themeColor="text1"/>
+              </w:rPr>
+              <w:t xml:space="preserve">Acesso indevido </w:t>
+            </w:r>
+            <w:r>
+              <w:rPr>
+                <w:color w:val="000000" w:themeColor="text1"/>
+              </w:rPr>
+              <w:t>por falta de autenticação</w:t>
+            </w:r>
+          </w:p>
+        </w:tc>
+        <w:tc>
+          <w:tcPr>
+            <w:tcW w:w="2006" w:type="dxa"/>
+            <w:shd w:val="clear" w:color="auto" w:fill="FFFFFF" w:themeFill="background1"/>
+            <w:vAlign w:val="center"/>
+          </w:tcPr>
+          <w:p>
+            <w:pPr>
+              <w:jc w:val="center"/>
+              <w:cnfStyle w:val="000000000000" w:firstRow="0" w:lastRow="0" w:firstColumn="0" w:lastColumn="0" w:oddVBand="0" w:evenVBand="0" w:oddHBand="0" w:evenHBand="0" w:firstRowFirstColumn="0" w:firstRowLastColumn="0" w:lastRowFirstColumn="0" w:lastRowLastColumn="0"/>
+              <w:rPr>
+                <w:color w:val="000000" w:themeColor="text1"/>
+              </w:rPr>
+            </w:pPr>
+            <w:r>
+              <w:rPr>
+                <w:color w:val="000000" w:themeColor="text1"/>
+              </w:rPr>
+              <w:t>2</w:t>
+            </w:r>
+          </w:p>
+        </w:tc>
+        <w:tc>
+          <w:tcPr>
+            <w:tcW w:w="2126" w:type="dxa"/>
+            <w:shd w:val="clear" w:color="auto" w:fill="FFFFFF" w:themeFill="background1"/>
+            <w:vAlign w:val="center"/>
+          </w:tcPr>
+          <w:p>
+            <w:pPr>
+              <w:jc w:val="center"/>
+              <w:cnfStyle w:val="000000000000" w:firstRow="0" w:lastRow="0" w:firstColumn="0" w:lastColumn="0" w:oddVBand="0" w:evenVBand="0" w:oddHBand="0" w:evenHBand="0" w:firstRowFirstColumn="0" w:firstRowLastColumn="0" w:lastRowFirstColumn="0" w:lastRowLastColumn="0"/>
+              <w:rPr>
+                <w:color w:val="000000" w:themeColor="text1"/>
+              </w:rPr>
+            </w:pPr>
+            <w:r>
+              <w:rPr>
+                <w:color w:val="000000" w:themeColor="text1"/>
+              </w:rPr>
+              <w:t>4</w:t>
+            </w:r>
+          </w:p>
+        </w:tc>
+        <w:tc>
+          <w:tcPr>
+            <w:tcW w:w="1695" w:type="dxa"/>
+            <w:shd w:val="clear" w:color="auto" w:fill="FFFFFF" w:themeFill="background1"/>
+            <w:vAlign w:val="center"/>
+          </w:tcPr>
+          <w:p>
+            <w:pPr>
+              <w:jc w:val="center"/>
+              <w:cnfStyle w:val="000000000000" w:firstRow="0" w:lastRow="0" w:firstColumn="0" w:lastColumn="0" w:oddVBand="0" w:evenVBand="0" w:oddHBand="0" w:evenHBand="0" w:firstRowFirstColumn="0" w:firstRowLastColumn="0" w:lastRowFirstColumn="0" w:lastRowLastColumn="0"/>
+              <w:rPr>
+                <w:color w:val="000000" w:themeColor="text1"/>
+              </w:rPr>
+            </w:pPr>
+            <w:r>
+              <w:rPr>
+                <w:color w:val="000000" w:themeColor="text1"/>
+              </w:rPr>
+              <w:t>8</w:t>
+            </w:r>
+          </w:p>
+        </w:tc>
+      </w:tr>
+      <w:tr>
+        <w:trPr>
+          <w:cnfStyle w:val="000000100000" w:firstRow="0" w:lastRow="0" w:firstColumn="0" w:lastColumn="0" w:oddVBand="0" w:evenVBand="0" w:oddHBand="1" w:evenHBand="0" w:firstRowFirstColumn="0" w:firstRowLastColumn="0" w:lastRowFirstColumn="0" w:lastRowLastColumn="0"/>
+        </w:trPr>
+        <w:tc>
+          <w:tcPr>
+            <w:cnfStyle w:val="001000000000" w:firstRow="0" w:lastRow="0" w:firstColumn="1" w:lastColumn="0" w:oddVBand="0" w:evenVBand="0" w:oddHBand="0" w:evenHBand="0" w:firstRowFirstColumn="0" w:firstRowLastColumn="0" w:lastRowFirstColumn="0" w:lastRowLastColumn="0"/>
+            <w:tcW w:w="2667" w:type="dxa"/>
+          </w:tcPr>
+          <w:p>
+            <w:pPr>
+              <w:jc w:val="center"/>
+              <w:rPr>
+                <w:color w:val="000000" w:themeColor="text1"/>
+              </w:rPr>
+            </w:pPr>
+            <w:r>
+              <w:rPr>
+                <w:color w:val="000000" w:themeColor="text1"/>
+              </w:rPr>
+              <w:t>Perda da Base de Dados</w:t>
+            </w:r>
+          </w:p>
+        </w:tc>
+        <w:tc>
+          <w:tcPr>
+            <w:tcW w:w="2006" w:type="dxa"/>
+            <w:shd w:val="clear" w:color="auto" w:fill="FFFFFF" w:themeFill="background1"/>
+            <w:vAlign w:val="center"/>
+          </w:tcPr>
+          <w:p>
+            <w:pPr>
+              <w:jc w:val="center"/>
+              <w:cnfStyle w:val="000000100000" w:firstRow="0" w:lastRow="0" w:firstColumn="0" w:lastColumn="0" w:oddVBand="0" w:evenVBand="0" w:oddHBand="1" w:evenHBand="0" w:firstRowFirstColumn="0" w:firstRowLastColumn="0" w:lastRowFirstColumn="0" w:lastRowLastColumn="0"/>
+              <w:rPr>
+                <w:color w:val="000000" w:themeColor="text1"/>
+              </w:rPr>
+            </w:pPr>
+            <w:r>
+              <w:rPr>
+                <w:color w:val="000000" w:themeColor="text1"/>
+              </w:rPr>
+              <w:t>3</w:t>
+            </w:r>
+          </w:p>
+        </w:tc>
+        <w:tc>
+          <w:tcPr>
+            <w:tcW w:w="2126" w:type="dxa"/>
+            <w:shd w:val="clear" w:color="auto" w:fill="FFFFFF" w:themeFill="background1"/>
+            <w:vAlign w:val="center"/>
+          </w:tcPr>
+          <w:p>
+            <w:pPr>
+              <w:jc w:val="center"/>
+              <w:cnfStyle w:val="000000100000" w:firstRow="0" w:lastRow="0" w:firstColumn="0" w:lastColumn="0" w:oddVBand="0" w:evenVBand="0" w:oddHBand="1" w:evenHBand="0" w:firstRowFirstColumn="0" w:firstRowLastColumn="0" w:lastRowFirstColumn="0" w:lastRowLastColumn="0"/>
+              <w:rPr>
+                <w:color w:val="000000" w:themeColor="text1"/>
+              </w:rPr>
+            </w:pPr>
+            <w:r>
+              <w:rPr>
+                <w:color w:val="000000" w:themeColor="text1"/>
+              </w:rPr>
+              <w:t>5</w:t>
+            </w:r>
+          </w:p>
+        </w:tc>
+        <w:tc>
+          <w:tcPr>
+            <w:tcW w:w="1695" w:type="dxa"/>
+            <w:shd w:val="clear" w:color="auto" w:fill="FFFFFF" w:themeFill="background1"/>
+            <w:vAlign w:val="center"/>
+          </w:tcPr>
+          <w:p>
+            <w:pPr>
+              <w:jc w:val="center"/>
+              <w:cnfStyle w:val="000000100000" w:firstRow="0" w:lastRow="0" w:firstColumn="0" w:lastColumn="0" w:oddVBand="0" w:evenVBand="0" w:oddHBand="1" w:evenHBand="0" w:firstRowFirstColumn="0" w:firstRowLastColumn="0" w:lastRowFirstColumn="0" w:lastRowLastColumn="0"/>
+              <w:rPr>
+                <w:color w:val="000000" w:themeColor="text1"/>
+              </w:rPr>
+            </w:pPr>
+            <w:r>
+              <w:rPr>
+                <w:color w:val="000000" w:themeColor="text1"/>
+              </w:rPr>
+              <w:t>15</w:t>
+            </w:r>
+          </w:p>
+        </w:tc>
+      </w:tr>
+      <w:tr>
+        <w:tc>
+          <w:tcPr>
+            <w:cnfStyle w:val="001000000000" w:firstRow="0" w:lastRow="0" w:firstColumn="1" w:lastColumn="0" w:oddVBand="0" w:evenVBand="0" w:oddHBand="0" w:evenHBand="0" w:firstRowFirstColumn="0" w:firstRowLastColumn="0" w:lastRowFirstColumn="0" w:lastRowLastColumn="0"/>
+            <w:tcW w:w="2667" w:type="dxa"/>
+            <w:shd w:val="clear" w:color="auto" w:fill="FAE2D5" w:themeFill="accent2" w:themeFillTint="33"/>
+          </w:tcPr>
+          <w:p>
+            <w:pPr>
+              <w:jc w:val="center"/>
+              <w:rPr>
+                <w:color w:val="000000" w:themeColor="text1"/>
+              </w:rPr>
+            </w:pPr>
+            <w:r>
+              <w:rPr>
+                <w:color w:val="000000" w:themeColor="text1"/>
+              </w:rPr>
+              <w:t>Falha de conexão à internet</w:t>
+            </w:r>
+          </w:p>
+        </w:tc>
+        <w:tc>
+          <w:tcPr>
+            <w:tcW w:w="2006" w:type="dxa"/>
+            <w:shd w:val="clear" w:color="auto" w:fill="FFFFFF" w:themeFill="background1"/>
+            <w:vAlign w:val="center"/>
+          </w:tcPr>
+          <w:p>
+            <w:pPr>
+              <w:jc w:val="center"/>
+              <w:cnfStyle w:val="000000000000" w:firstRow="0" w:lastRow="0" w:firstColumn="0" w:lastColumn="0" w:oddVBand="0" w:evenVBand="0" w:oddHBand="0" w:evenHBand="0" w:firstRowFirstColumn="0" w:firstRowLastColumn="0" w:lastRowFirstColumn="0" w:lastRowLastColumn="0"/>
+              <w:rPr>
+                <w:color w:val="000000" w:themeColor="text1"/>
+              </w:rPr>
+            </w:pPr>
+            <w:r>
+              <w:rPr>
+                <w:color w:val="000000" w:themeColor="text1"/>
+              </w:rPr>
+              <w:t>4</w:t>
+            </w:r>
+          </w:p>
+        </w:tc>
+        <w:tc>
+          <w:tcPr>
+            <w:tcW w:w="2126" w:type="dxa"/>
+            <w:shd w:val="clear" w:color="auto" w:fill="FFFFFF" w:themeFill="background1"/>
+            <w:vAlign w:val="center"/>
+          </w:tcPr>
+          <w:p>
+            <w:pPr>
+              <w:jc w:val="center"/>
+              <w:cnfStyle w:val="000000000000" w:firstRow="0" w:lastRow="0" w:firstColumn="0" w:lastColumn="0" w:oddVBand="0" w:evenVBand="0" w:oddHBand="0" w:evenHBand="0" w:firstRowFirstColumn="0" w:firstRowLastColumn="0" w:lastRowFirstColumn="0" w:lastRowLastColumn="0"/>
+              <w:rPr>
+                <w:color w:val="000000" w:themeColor="text1"/>
+              </w:rPr>
+            </w:pPr>
+            <w:r>
+              <w:rPr>
+                <w:color w:val="000000" w:themeColor="text1"/>
+              </w:rPr>
+              <w:t>3</w:t>
+            </w:r>
+          </w:p>
+        </w:tc>
+        <w:tc>
+          <w:tcPr>
+            <w:tcW w:w="1695" w:type="dxa"/>
+            <w:shd w:val="clear" w:color="auto" w:fill="FFFFFF" w:themeFill="background1"/>
+            <w:vAlign w:val="center"/>
+          </w:tcPr>
+          <w:p>
+            <w:pPr>
+              <w:jc w:val="center"/>
+              <w:cnfStyle w:val="000000000000" w:firstRow="0" w:lastRow="0" w:firstColumn="0" w:lastColumn="0" w:oddVBand="0" w:evenVBand="0" w:oddHBand="0" w:evenHBand="0" w:firstRowFirstColumn="0" w:firstRowLastColumn="0" w:lastRowFirstColumn="0" w:lastRowLastColumn="0"/>
+              <w:rPr>
+                <w:color w:val="000000" w:themeColor="text1"/>
+              </w:rPr>
+            </w:pPr>
+            <w:r>
+              <w:rPr>
+                <w:color w:val="000000" w:themeColor="text1"/>
+              </w:rPr>
+              <w:t>12</w:t>
+            </w:r>
+          </w:p>
+        </w:tc>
+      </w:tr>
+      <w:tr>
+        <w:trPr>
+          <w:cnfStyle w:val="000000100000" w:firstRow="0" w:lastRow="0" w:firstColumn="0" w:lastColumn="0" w:oddVBand="0" w:evenVBand="0" w:oddHBand="1" w:evenHBand="0" w:firstRowFirstColumn="0" w:firstRowLastColumn="0" w:lastRowFirstColumn="0" w:lastRowLastColumn="0"/>
+        </w:trPr>
+        <w:tc>
+          <w:tcPr>
+            <w:cnfStyle w:val="001000000000" w:firstRow="0" w:lastRow="0" w:firstColumn="1" w:lastColumn="0" w:oddVBand="0" w:evenVBand="0" w:oddHBand="0" w:evenHBand="0" w:firstRowFirstColumn="0" w:firstRowLastColumn="0" w:lastRowFirstColumn="0" w:lastRowLastColumn="0"/>
+            <w:tcW w:w="2667" w:type="dxa"/>
+          </w:tcPr>
+          <w:p>
+            <w:pPr>
+              <w:jc w:val="center"/>
+              <w:rPr>
+                <w:color w:val="000000" w:themeColor="text1"/>
+              </w:rPr>
+            </w:pPr>
+            <w:r>
+              <w:rPr>
+                <w:color w:val="000000" w:themeColor="text1"/>
+              </w:rPr>
+              <w:t>Falha de eletricidade</w:t>
+            </w:r>
+          </w:p>
+        </w:tc>
+        <w:tc>
+          <w:tcPr>
+            <w:tcW w:w="2006" w:type="dxa"/>
+            <w:shd w:val="clear" w:color="auto" w:fill="FFFFFF" w:themeFill="background1"/>
+            <w:vAlign w:val="center"/>
+          </w:tcPr>
+          <w:p>
+            <w:pPr>
+              <w:jc w:val="center"/>
+              <w:cnfStyle w:val="000000100000" w:firstRow="0" w:lastRow="0" w:firstColumn="0" w:lastColumn="0" w:oddVBand="0" w:evenVBand="0" w:oddHBand="1" w:evenHBand="0" w:firstRowFirstColumn="0" w:firstRowLastColumn="0" w:lastRowFirstColumn="0" w:lastRowLastColumn="0"/>
+              <w:rPr>
+                <w:color w:val="000000" w:themeColor="text1"/>
+              </w:rPr>
+            </w:pPr>
+            <w:r>
+              <w:rPr>
+                <w:color w:val="000000" w:themeColor="text1"/>
+              </w:rPr>
+              <w:t>4</w:t>
+            </w:r>
+          </w:p>
+        </w:tc>
+        <w:tc>
+          <w:tcPr>
+            <w:tcW w:w="2126" w:type="dxa"/>
+            <w:shd w:val="clear" w:color="auto" w:fill="FFFFFF" w:themeFill="background1"/>
+            <w:vAlign w:val="center"/>
+          </w:tcPr>
+          <w:p>
+            <w:pPr>
+              <w:jc w:val="center"/>
+              <w:cnfStyle w:val="000000100000" w:firstRow="0" w:lastRow="0" w:firstColumn="0" w:lastColumn="0" w:oddVBand="0" w:evenVBand="0" w:oddHBand="1" w:evenHBand="0" w:firstRowFirstColumn="0" w:firstRowLastColumn="0" w:lastRowFirstColumn="0" w:lastRowLastColumn="0"/>
+              <w:rPr>
+                <w:color w:val="000000" w:themeColor="text1"/>
+              </w:rPr>
+            </w:pPr>
+            <w:r>
+              <w:rPr>
+                <w:color w:val="000000" w:themeColor="text1"/>
+              </w:rPr>
+              <w:t>3</w:t>
+            </w:r>
+          </w:p>
+        </w:tc>
+        <w:tc>
+          <w:tcPr>
+            <w:tcW w:w="1695" w:type="dxa"/>
+            <w:shd w:val="clear" w:color="auto" w:fill="FFFFFF" w:themeFill="background1"/>
+            <w:vAlign w:val="center"/>
+          </w:tcPr>
+          <w:p>
+            <w:pPr>
+              <w:jc w:val="center"/>
+              <w:cnfStyle w:val="000000100000" w:firstRow="0" w:lastRow="0" w:firstColumn="0" w:lastColumn="0" w:oddVBand="0" w:evenVBand="0" w:oddHBand="1" w:evenHBand="0" w:firstRowFirstColumn="0" w:firstRowLastColumn="0" w:lastRowFirstColumn="0" w:lastRowLastColumn="0"/>
+              <w:rPr>
+                <w:color w:val="000000" w:themeColor="text1"/>
+              </w:rPr>
+            </w:pPr>
+            <w:r>
+              <w:rPr>
+                <w:color w:val="000000" w:themeColor="text1"/>
+              </w:rPr>
+              <w:t>12</w:t>
+            </w:r>
+          </w:p>
+        </w:tc>
+      </w:tr>
+      <w:tr>
+        <w:tc>
+          <w:tcPr>
+            <w:cnfStyle w:val="001000000000" w:firstRow="0" w:lastRow="0" w:firstColumn="1" w:lastColumn="0" w:oddVBand="0" w:evenVBand="0" w:oddHBand="0" w:evenHBand="0" w:firstRowFirstColumn="0" w:firstRowLastColumn="0" w:lastRowFirstColumn="0" w:lastRowLastColumn="0"/>
+            <w:tcW w:w="2667" w:type="dxa"/>
+            <w:shd w:val="clear" w:color="auto" w:fill="FAE2D5" w:themeFill="accent2" w:themeFillTint="33"/>
+          </w:tcPr>
+          <w:p>
+            <w:pPr>
+              <w:jc w:val="center"/>
+              <w:rPr>
+                <w:color w:val="000000" w:themeColor="text1"/>
+              </w:rPr>
+            </w:pPr>
+            <w:r>
+              <w:rPr>
+                <w:color w:val="000000" w:themeColor="text1"/>
+              </w:rPr>
+              <w:t>Falhas de Hardware e Software</w:t>
+            </w:r>
+          </w:p>
+        </w:tc>
+        <w:tc>
+          <w:tcPr>
+            <w:tcW w:w="2006" w:type="dxa"/>
+            <w:shd w:val="clear" w:color="auto" w:fill="FFFFFF" w:themeFill="background1"/>
+            <w:vAlign w:val="center"/>
+          </w:tcPr>
+          <w:p>
+            <w:pPr>
+              <w:jc w:val="center"/>
+              <w:cnfStyle w:val="000000000000" w:firstRow="0" w:lastRow="0" w:firstColumn="0" w:lastColumn="0" w:oddVBand="0" w:evenVBand="0" w:oddHBand="0" w:evenHBand="0" w:firstRowFirstColumn="0" w:firstRowLastColumn="0" w:lastRowFirstColumn="0" w:lastRowLastColumn="0"/>
+              <w:rPr>
+                <w:color w:val="000000" w:themeColor="text1"/>
+              </w:rPr>
+            </w:pPr>
+            <w:r>
+              <w:rPr>
+                <w:color w:val="000000" w:themeColor="text1"/>
+              </w:rPr>
+              <w:t>2</w:t>
+            </w:r>
+          </w:p>
+        </w:tc>
+        <w:tc>
+          <w:tcPr>
+            <w:tcW w:w="2126" w:type="dxa"/>
+            <w:shd w:val="clear" w:color="auto" w:fill="FFFFFF" w:themeFill="background1"/>
+            <w:vAlign w:val="center"/>
+          </w:tcPr>
+          <w:p>
+            <w:pPr>
+              <w:jc w:val="center"/>
+              <w:cnfStyle w:val="000000000000" w:firstRow="0" w:lastRow="0" w:firstColumn="0" w:lastColumn="0" w:oddVBand="0" w:evenVBand="0" w:oddHBand="0" w:evenHBand="0" w:firstRowFirstColumn="0" w:firstRowLastColumn="0" w:lastRowFirstColumn="0" w:lastRowLastColumn="0"/>
+              <w:rPr>
+                <w:color w:val="000000" w:themeColor="text1"/>
+              </w:rPr>
+            </w:pPr>
+            <w:r>
+              <w:rPr>
+                <w:color w:val="000000" w:themeColor="text1"/>
+              </w:rPr>
+              <w:t>2</w:t>
+            </w:r>
+          </w:p>
+        </w:tc>
+        <w:tc>
+          <w:tcPr>
+            <w:tcW w:w="1695" w:type="dxa"/>
+            <w:shd w:val="clear" w:color="auto" w:fill="FFFFFF" w:themeFill="background1"/>
+            <w:vAlign w:val="center"/>
+          </w:tcPr>
+          <w:p>
+            <w:pPr>
+              <w:jc w:val="center"/>
+              <w:cnfStyle w:val="000000000000" w:firstRow="0" w:lastRow="0" w:firstColumn="0" w:lastColumn="0" w:oddVBand="0" w:evenVBand="0" w:oddHBand="0" w:evenHBand="0" w:firstRowFirstColumn="0" w:firstRowLastColumn="0" w:lastRowFirstColumn="0" w:lastRowLastColumn="0"/>
+              <w:rPr>
+                <w:color w:val="000000" w:themeColor="text1"/>
+              </w:rPr>
+            </w:pPr>
+            <w:r>
+              <w:rPr>
+                <w:color w:val="000000" w:themeColor="text1"/>
+              </w:rPr>
+              <w:t>4</w:t>
+            </w:r>
+          </w:p>
+        </w:tc>
+      </w:tr>
+    </w:tbl>
+    <w:p/>
+    <w:p>
+      <w:pPr>
+        <w:pStyle w:val="Ttulo2"/>
         <w:rPr>
           <w:color w:val="BF4E14" w:themeColor="accent2" w:themeShade="BF"/>
         </w:rPr>
-        <w:t>Story</w:t>
-      </w:r>
-      <w:proofErr w:type="spellEnd"/>
+      </w:pPr>
+      <w:bookmarkStart w:id="24" w:name="_Toc183197291"/>
       <w:r>
         <w:rPr>
           <w:color w:val="BF4E14" w:themeColor="accent2" w:themeShade="BF"/>
         </w:rPr>
-        <w:t xml:space="preserve"> 4</w:t>
-      </w:r>
-      <w:bookmarkEnd w:id="23"/>
-    </w:p>
-    <w:p/>
-    <w:p/>
-    <w:p/>
-    <w:p/>
-    <w:p/>
-    <w:p/>
-    <w:p/>
-    <w:p/>
-    <w:p/>
-    <w:p/>
-    <w:p/>
-    <w:p/>
-    <w:p/>
-    <w:p/>
-    <w:p/>
-    <w:p/>
-    <w:p/>
-    <w:p/>
-    <w:p/>
-    <w:p/>
-    <w:p/>
-    <w:p/>
-    <w:p/>
-    <w:p/>
-    <w:p/>
-    <w:p/>
-    <w:p/>
-    <w:p>
-      <w:pPr>
-        <w:pStyle w:val="Ttulo2"/>
-        <w:rPr>
-          <w:color w:val="BF4E14" w:themeColor="accent2" w:themeShade="BF"/>
-        </w:rPr>
-      </w:pPr>
-      <w:bookmarkStart w:id="24" w:name="_Toc183197291"/>
-      <w:proofErr w:type="spellStart"/>
-      <w:r>
-        <w:rPr>
-          <w:color w:val="BF4E14" w:themeColor="accent2" w:themeShade="BF"/>
-        </w:rPr>
         <w:lastRenderedPageBreak/>
-        <w:t>User</w:t>
-      </w:r>
-      <w:proofErr w:type="spellEnd"/>
-      <w:r>
-        <w:rPr>
-          <w:color w:val="BF4E14" w:themeColor="accent2" w:themeShade="BF"/>
-        </w:rPr>
-        <w:t xml:space="preserve"> </w:t>
+        <w:t xml:space="preserve">User </w:t>
       </w:r>
       <w:proofErr w:type="spellStart"/>
       <w:r>
@@ -8175,86 +8923,56 @@
         </w:rPr>
       </w:pPr>
       <w:bookmarkStart w:id="25" w:name="_Toc183197292"/>
-      <w:proofErr w:type="spellStart"/>
       <w:r>
         <w:rPr>
           <w:color w:val="BF4E14" w:themeColor="accent2" w:themeShade="BF"/>
         </w:rPr>
         <w:lastRenderedPageBreak/>
-        <w:t>User</w:t>
-      </w:r>
-      <w:proofErr w:type="spellEnd"/>
-      <w:r>
+        <w:t>User Story 6</w:t>
+      </w:r>
+      <w:bookmarkEnd w:id="25"/>
+    </w:p>
+    <w:p/>
+    <w:p/>
+    <w:p/>
+    <w:p/>
+    <w:p/>
+    <w:p/>
+    <w:p/>
+    <w:p/>
+    <w:p/>
+    <w:p/>
+    <w:p/>
+    <w:p/>
+    <w:p/>
+    <w:p/>
+    <w:p/>
+    <w:p/>
+    <w:p/>
+    <w:p/>
+    <w:p/>
+    <w:p/>
+    <w:p/>
+    <w:p/>
+    <w:p/>
+    <w:p/>
+    <w:p/>
+    <w:p/>
+    <w:p/>
+    <w:p>
+      <w:pPr>
+        <w:pStyle w:val="Ttulo2"/>
         <w:rPr>
           <w:color w:val="BF4E14" w:themeColor="accent2" w:themeShade="BF"/>
         </w:rPr>
-        <w:t xml:space="preserve"> </w:t>
-      </w:r>
-      <w:proofErr w:type="spellStart"/>
+      </w:pPr>
+      <w:bookmarkStart w:id="26" w:name="_Toc183197293"/>
       <w:r>
         <w:rPr>
           <w:color w:val="BF4E14" w:themeColor="accent2" w:themeShade="BF"/>
         </w:rPr>
-        <w:t>Story</w:t>
-      </w:r>
-      <w:proofErr w:type="spellEnd"/>
-      <w:r>
-        <w:rPr>
-          <w:color w:val="BF4E14" w:themeColor="accent2" w:themeShade="BF"/>
-        </w:rPr>
-        <w:t xml:space="preserve"> 6</w:t>
-      </w:r>
-      <w:bookmarkEnd w:id="25"/>
-    </w:p>
-    <w:p/>
-    <w:p/>
-    <w:p/>
-    <w:p/>
-    <w:p/>
-    <w:p/>
-    <w:p/>
-    <w:p/>
-    <w:p/>
-    <w:p/>
-    <w:p/>
-    <w:p/>
-    <w:p/>
-    <w:p/>
-    <w:p/>
-    <w:p/>
-    <w:p/>
-    <w:p/>
-    <w:p/>
-    <w:p/>
-    <w:p/>
-    <w:p/>
-    <w:p/>
-    <w:p/>
-    <w:p/>
-    <w:p/>
-    <w:p/>
-    <w:p>
-      <w:pPr>
-        <w:pStyle w:val="Ttulo2"/>
-        <w:rPr>
-          <w:color w:val="BF4E14" w:themeColor="accent2" w:themeShade="BF"/>
-        </w:rPr>
-      </w:pPr>
-      <w:bookmarkStart w:id="26" w:name="_Toc183197293"/>
-      <w:proofErr w:type="spellStart"/>
-      <w:r>
-        <w:rPr>
-          <w:color w:val="BF4E14" w:themeColor="accent2" w:themeShade="BF"/>
-        </w:rPr>
         <w:lastRenderedPageBreak/>
-        <w:t>User</w:t>
-      </w:r>
-      <w:proofErr w:type="spellEnd"/>
-      <w:r>
-        <w:rPr>
-          <w:color w:val="BF4E14" w:themeColor="accent2" w:themeShade="BF"/>
-        </w:rPr>
-        <w:t xml:space="preserve"> </w:t>
+        <w:t xml:space="preserve">User </w:t>
       </w:r>
       <w:proofErr w:type="spellStart"/>
       <w:r>
@@ -8316,6 +9034,9 @@
         <w:jc w:val="center"/>
       </w:pPr>
       <w:r>
+        <w:rPr>
+          <w:noProof/>
+        </w:rPr>
         <w:drawing>
           <wp:inline distT="0" distB="0" distL="0" distR="0" wp14:anchorId="2B6308D8" wp14:editId="11570962">
             <wp:extent cx="3115110" cy="247685"/>
@@ -8332,7 +9053,7 @@
                     <pic:cNvPicPr/>
                   </pic:nvPicPr>
                   <pic:blipFill>
-                    <a:blip r:embed="rId21"/>
+                    <a:blip r:embed="rId22"/>
                     <a:stretch>
                       <a:fillRect/>
                     </a:stretch>
@@ -8482,6 +9203,9 @@
         <w:jc w:val="center"/>
       </w:pPr>
       <w:r>
+        <w:rPr>
+          <w:noProof/>
+        </w:rPr>
         <w:drawing>
           <wp:inline distT="0" distB="0" distL="0" distR="0" wp14:anchorId="530FAFF2" wp14:editId="1BDDAB5C">
             <wp:extent cx="3743847" cy="228632"/>
@@ -8498,7 +9222,7 @@
                     <pic:cNvPicPr/>
                   </pic:nvPicPr>
                   <pic:blipFill>
-                    <a:blip r:embed="rId22"/>
+                    <a:blip r:embed="rId23"/>
                     <a:stretch>
                       <a:fillRect/>
                     </a:stretch>
@@ -8666,6 +9390,9 @@
         <w:jc w:val="center"/>
       </w:pPr>
       <w:r>
+        <w:rPr>
+          <w:noProof/>
+        </w:rPr>
         <w:drawing>
           <wp:inline distT="0" distB="0" distL="0" distR="0" wp14:anchorId="2203B719" wp14:editId="03940949">
             <wp:extent cx="4134427" cy="314369"/>
@@ -8682,7 +9409,7 @@
                     <pic:cNvPicPr/>
                   </pic:nvPicPr>
                   <pic:blipFill>
-                    <a:blip r:embed="rId23"/>
+                    <a:blip r:embed="rId24"/>
                     <a:stretch>
                       <a:fillRect/>
                     </a:stretch>
@@ -8774,6 +9501,9 @@
         <w:jc w:val="center"/>
       </w:pPr>
       <w:r>
+        <w:rPr>
+          <w:noProof/>
+        </w:rPr>
         <w:drawing>
           <wp:inline distT="0" distB="0" distL="0" distR="0" wp14:anchorId="6134E8C5" wp14:editId="45D2B0B2">
             <wp:extent cx="5144218" cy="905001"/>
@@ -8790,7 +9520,7 @@
                     <pic:cNvPicPr/>
                   </pic:nvPicPr>
                   <pic:blipFill>
-                    <a:blip r:embed="rId24"/>
+                    <a:blip r:embed="rId25"/>
                     <a:stretch>
                       <a:fillRect/>
                     </a:stretch>
@@ -8898,41 +9628,261 @@
     <w:p>
       <w:pPr>
         <w:pStyle w:val="Ttulo2"/>
+        <w:rPr>
+          <w:color w:val="BF4E14" w:themeColor="accent2" w:themeShade="BF"/>
+        </w:rPr>
       </w:pPr>
       <w:bookmarkStart w:id="31" w:name="_Toc183197294"/>
-      <w:proofErr w:type="spellStart"/>
       <w:r>
         <w:rPr>
           <w:color w:val="BF4E14" w:themeColor="accent2" w:themeShade="BF"/>
         </w:rPr>
         <w:lastRenderedPageBreak/>
-        <w:t>User</w:t>
-      </w:r>
-      <w:proofErr w:type="spellEnd"/>
+        <w:t xml:space="preserve">User </w:t>
+      </w:r>
+      <w:proofErr w:type="spellStart"/>
       <w:r>
         <w:rPr>
           <w:color w:val="BF4E14" w:themeColor="accent2" w:themeShade="BF"/>
         </w:rPr>
-        <w:t xml:space="preserve"> </w:t>
-      </w:r>
-      <w:proofErr w:type="spellStart"/>
+        <w:t>Story</w:t>
+      </w:r>
+      <w:proofErr w:type="spellEnd"/>
       <w:r>
         <w:rPr>
           <w:color w:val="BF4E14" w:themeColor="accent2" w:themeShade="BF"/>
         </w:rPr>
+        <w:t xml:space="preserve"> 8</w:t>
+      </w:r>
+      <w:bookmarkEnd w:id="31"/>
+    </w:p>
+    <w:p>
+      <w:r>
+        <w:t xml:space="preserve">Nesta User </w:t>
+      </w:r>
+      <w:proofErr w:type="spellStart"/>
+      <w:r>
         <w:t>Story</w:t>
       </w:r>
       <w:proofErr w:type="spellEnd"/>
       <w:r>
-        <w:rPr>
-          <w:color w:val="BF4E14" w:themeColor="accent2" w:themeShade="BF"/>
-        </w:rPr>
-        <w:t xml:space="preserve"> 8</w:t>
-      </w:r>
-      <w:bookmarkEnd w:id="31"/>
-    </w:p>
+        <w:t xml:space="preserve"> é necessário analisar o diretório /var/log/auth.log pois apresenta os </w:t>
+      </w:r>
+      <w:proofErr w:type="spellStart"/>
+      <w:r>
+        <w:t>logs</w:t>
+      </w:r>
+      <w:proofErr w:type="spellEnd"/>
+      <w:r>
+        <w:t xml:space="preserve"> de autenticação dos utilizadores, por quem </w:t>
+      </w:r>
+      <w:proofErr w:type="gramStart"/>
+      <w:r>
+        <w:t>e</w:t>
+      </w:r>
+      <w:proofErr w:type="gramEnd"/>
+      <w:r>
+        <w:t xml:space="preserve"> o estado de sucesso do acesso.</w:t>
+      </w:r>
+    </w:p>
+    <w:p>
+      <w:r>
+        <w:rPr>
+          <w:noProof/>
+        </w:rPr>
+        <w:drawing>
+          <wp:inline distT="0" distB="0" distL="0" distR="0" wp14:anchorId="423BAEFC" wp14:editId="06B4D8C9">
+            <wp:extent cx="5400040" cy="3891915"/>
+            <wp:effectExtent l="0" t="0" r="0" b="0"/>
+            <wp:docPr id="1410768945" name="Imagem 1" descr="Uma imagem com texto, captura de ecrã, preto e branco, livro&#10;&#10;Descrição gerada automaticamente"/>
+            <wp:cNvGraphicFramePr>
+              <a:graphicFrameLocks xmlns:a="http://schemas.openxmlformats.org/drawingml/2006/main" noChangeAspect="1"/>
+            </wp:cNvGraphicFramePr>
+            <a:graphic xmlns:a="http://schemas.openxmlformats.org/drawingml/2006/main">
+              <a:graphicData uri="http://schemas.openxmlformats.org/drawingml/2006/picture">
+                <pic:pic xmlns:pic="http://schemas.openxmlformats.org/drawingml/2006/picture">
+                  <pic:nvPicPr>
+                    <pic:cNvPr id="1410768945" name="Imagem 1" descr="Uma imagem com texto, captura de ecrã, preto e branco, livro&#10;&#10;Descrição gerada automaticamente"/>
+                    <pic:cNvPicPr/>
+                  </pic:nvPicPr>
+                  <pic:blipFill>
+                    <a:blip r:embed="rId26"/>
+                    <a:stretch>
+                      <a:fillRect/>
+                    </a:stretch>
+                  </pic:blipFill>
+                  <pic:spPr>
+                    <a:xfrm>
+                      <a:off x="0" y="0"/>
+                      <a:ext cx="5400040" cy="3891915"/>
+                    </a:xfrm>
+                    <a:prstGeom prst="rect">
+                      <a:avLst/>
+                    </a:prstGeom>
+                  </pic:spPr>
+                </pic:pic>
+              </a:graphicData>
+            </a:graphic>
+          </wp:inline>
+        </w:drawing>
+      </w:r>
+      <w:r>
+        <w:t>Para melhorar o processo de analise de identificação de utilizadores, criamos um Shell script com o nome “acessos_incorretos.sh” que efetua a filtragem de modo a contar o número de vezes que cada utilizador falhou a password incrementando mais 1 o número de logins falhados pelo utilizador.</w:t>
+      </w:r>
+    </w:p>
+    <w:p>
+      <w:r>
+        <w:t>Se um utilizador exceder o número limite de logins errados ele ira escrever na Shell o usuário e o número de acessos incorretos.</w:t>
+      </w:r>
+    </w:p>
+    <w:p>
+      <w:r>
+        <w:rPr>
+          <w:noProof/>
+        </w:rPr>
+        <w:drawing>
+          <wp:inline distT="0" distB="0" distL="0" distR="0" wp14:anchorId="62ED4553" wp14:editId="438964BB">
+            <wp:extent cx="5400040" cy="2420620"/>
+            <wp:effectExtent l="0" t="0" r="0" b="0"/>
+            <wp:docPr id="1530082044" name="Imagem 1" descr="Uma imagem com texto, captura de ecrã, ecrã, software&#10;&#10;Descrição gerada automaticamente"/>
+            <wp:cNvGraphicFramePr>
+              <a:graphicFrameLocks xmlns:a="http://schemas.openxmlformats.org/drawingml/2006/main" noChangeAspect="1"/>
+            </wp:cNvGraphicFramePr>
+            <a:graphic xmlns:a="http://schemas.openxmlformats.org/drawingml/2006/main">
+              <a:graphicData uri="http://schemas.openxmlformats.org/drawingml/2006/picture">
+                <pic:pic xmlns:pic="http://schemas.openxmlformats.org/drawingml/2006/picture">
+                  <pic:nvPicPr>
+                    <pic:cNvPr id="1530082044" name="Imagem 1" descr="Uma imagem com texto, captura de ecrã, ecrã, software&#10;&#10;Descrição gerada automaticamente"/>
+                    <pic:cNvPicPr/>
+                  </pic:nvPicPr>
+                  <pic:blipFill>
+                    <a:blip r:embed="rId27"/>
+                    <a:stretch>
+                      <a:fillRect/>
+                    </a:stretch>
+                  </pic:blipFill>
+                  <pic:spPr>
+                    <a:xfrm>
+                      <a:off x="0" y="0"/>
+                      <a:ext cx="5400040" cy="2420620"/>
+                    </a:xfrm>
+                    <a:prstGeom prst="rect">
+                      <a:avLst/>
+                    </a:prstGeom>
+                  </pic:spPr>
+                </pic:pic>
+              </a:graphicData>
+            </a:graphic>
+          </wp:inline>
+        </w:drawing>
+      </w:r>
+    </w:p>
+    <w:p>
+      <w:r>
+        <w:lastRenderedPageBreak/>
+        <w:t xml:space="preserve">Agora com o utilizador luser6 iremos realizar o login com a palavra </w:t>
+      </w:r>
+      <w:proofErr w:type="spellStart"/>
+      <w:r>
+        <w:t>pass</w:t>
+      </w:r>
+      <w:proofErr w:type="spellEnd"/>
+      <w:r>
+        <w:t xml:space="preserve"> seja incorreta mais de 3 vezes e com o utilizador luser5 iremos realizar 2 tentativas de login de modo a comprovar que o script funciona.</w:t>
+      </w:r>
+    </w:p>
+    <w:p>
+      <w:r>
+        <w:rPr>
+          <w:noProof/>
+        </w:rPr>
+        <w:drawing>
+          <wp:inline distT="0" distB="0" distL="0" distR="0" wp14:anchorId="08EA4323" wp14:editId="1E1E4A18">
+            <wp:extent cx="5400040" cy="4733925"/>
+            <wp:effectExtent l="0" t="0" r="0" b="9525"/>
+            <wp:docPr id="42013413" name="Imagem 1" descr="Uma imagem com texto, captura de ecrã, Tipo de letra&#10;&#10;Descrição gerada automaticamente"/>
+            <wp:cNvGraphicFramePr>
+              <a:graphicFrameLocks xmlns:a="http://schemas.openxmlformats.org/drawingml/2006/main" noChangeAspect="1"/>
+            </wp:cNvGraphicFramePr>
+            <a:graphic xmlns:a="http://schemas.openxmlformats.org/drawingml/2006/main">
+              <a:graphicData uri="http://schemas.openxmlformats.org/drawingml/2006/picture">
+                <pic:pic xmlns:pic="http://schemas.openxmlformats.org/drawingml/2006/picture">
+                  <pic:nvPicPr>
+                    <pic:cNvPr id="42013413" name="Imagem 1" descr="Uma imagem com texto, captura de ecrã, Tipo de letra&#10;&#10;Descrição gerada automaticamente"/>
+                    <pic:cNvPicPr/>
+                  </pic:nvPicPr>
+                  <pic:blipFill>
+                    <a:blip r:embed="rId28"/>
+                    <a:stretch>
+                      <a:fillRect/>
+                    </a:stretch>
+                  </pic:blipFill>
+                  <pic:spPr>
+                    <a:xfrm>
+                      <a:off x="0" y="0"/>
+                      <a:ext cx="5400040" cy="4733925"/>
+                    </a:xfrm>
+                    <a:prstGeom prst="rect">
+                      <a:avLst/>
+                    </a:prstGeom>
+                  </pic:spPr>
+                </pic:pic>
+              </a:graphicData>
+            </a:graphic>
+          </wp:inline>
+        </w:drawing>
+      </w:r>
+    </w:p>
+    <w:p>
+      <w:r>
+        <w:rPr>
+          <w:noProof/>
+        </w:rPr>
+        <w:drawing>
+          <wp:inline distT="0" distB="0" distL="0" distR="0" wp14:anchorId="0B0D2CED" wp14:editId="1381280A">
+            <wp:extent cx="5400040" cy="1524000"/>
+            <wp:effectExtent l="0" t="0" r="0" b="0"/>
+            <wp:docPr id="693748067" name="Imagem 1" descr="Uma imagem com texto, captura de ecrã, Tipo de letra&#10;&#10;Descrição gerada automaticamente"/>
+            <wp:cNvGraphicFramePr>
+              <a:graphicFrameLocks xmlns:a="http://schemas.openxmlformats.org/drawingml/2006/main" noChangeAspect="1"/>
+            </wp:cNvGraphicFramePr>
+            <a:graphic xmlns:a="http://schemas.openxmlformats.org/drawingml/2006/main">
+              <a:graphicData uri="http://schemas.openxmlformats.org/drawingml/2006/picture">
+                <pic:pic xmlns:pic="http://schemas.openxmlformats.org/drawingml/2006/picture">
+                  <pic:nvPicPr>
+                    <pic:cNvPr id="693748067" name="Imagem 1" descr="Uma imagem com texto, captura de ecrã, Tipo de letra&#10;&#10;Descrição gerada automaticamente"/>
+                    <pic:cNvPicPr/>
+                  </pic:nvPicPr>
+                  <pic:blipFill>
+                    <a:blip r:embed="rId29"/>
+                    <a:stretch>
+                      <a:fillRect/>
+                    </a:stretch>
+                  </pic:blipFill>
+                  <pic:spPr>
+                    <a:xfrm>
+                      <a:off x="0" y="0"/>
+                      <a:ext cx="5400040" cy="1524000"/>
+                    </a:xfrm>
+                    <a:prstGeom prst="rect">
+                      <a:avLst/>
+                    </a:prstGeom>
+                  </pic:spPr>
+                </pic:pic>
+              </a:graphicData>
+            </a:graphic>
+          </wp:inline>
+        </w:drawing>
+      </w:r>
+    </w:p>
+    <w:p>
+      <w:r>
+        <w:t>Após estes passos iremos executar o ficheiro acessos_incorretos.sh e verificar que o luser6 errou 6 vezes o login e o luser5 errou 2 vezes por isso no ficheiro é apresentado só o luser6 com 6 login incorretos.</w:t>
+      </w:r>
+    </w:p>
+    <w:p/>
     <w:sectPr>
-      <w:footerReference w:type="default" r:id="rId25"/>
+      <w:footerReference w:type="default" r:id="rId30"/>
       <w:pgSz w:w="11906" w:h="16838"/>
       <w:pgMar w:top="1701" w:right="1134" w:bottom="1134" w:left="1701" w:header="720" w:footer="720" w:gutter="0"/>
       <w:cols w:space="708"/>
@@ -10192,6 +11142,84 @@
       <w:spacing w:after="0"/>
     </w:pPr>
   </w:style>
+  <w:style w:type="table" w:styleId="TabeladeGrelha6Colorida-Destaque2">
+    <w:name w:val="Grid Table 6 Colorful Accent 2"/>
+    <w:basedOn w:val="Tabelanormal"/>
+    <w:uiPriority w:val="51"/>
+    <w:rsid w:val="00337338"/>
+    <w:pPr>
+      <w:spacing w:after="0" w:line="240" w:lineRule="auto"/>
+    </w:pPr>
+    <w:rPr>
+      <w:rFonts w:cstheme="minorBidi"/>
+      <w:bCs w:val="0"/>
+      <w:color w:val="BF4E14" w:themeColor="accent2" w:themeShade="BF"/>
+      <w:kern w:val="2"/>
+      <w:sz w:val="22"/>
+      <w:szCs w:val="22"/>
+      <w:u w:val="none"/>
+    </w:rPr>
+    <w:tblPr>
+      <w:tblStyleRowBandSize w:val="1"/>
+      <w:tblStyleColBandSize w:val="1"/>
+      <w:tblBorders>
+        <w:top w:val="single" w:sz="4" w:space="0" w:color="F1A983" w:themeColor="accent2" w:themeTint="99"/>
+        <w:left w:val="single" w:sz="4" w:space="0" w:color="F1A983" w:themeColor="accent2" w:themeTint="99"/>
+        <w:bottom w:val="single" w:sz="4" w:space="0" w:color="F1A983" w:themeColor="accent2" w:themeTint="99"/>
+        <w:right w:val="single" w:sz="4" w:space="0" w:color="F1A983" w:themeColor="accent2" w:themeTint="99"/>
+        <w:insideH w:val="single" w:sz="4" w:space="0" w:color="F1A983" w:themeColor="accent2" w:themeTint="99"/>
+        <w:insideV w:val="single" w:sz="4" w:space="0" w:color="F1A983" w:themeColor="accent2" w:themeTint="99"/>
+      </w:tblBorders>
+    </w:tblPr>
+    <w:tblStylePr w:type="firstRow">
+      <w:rPr>
+        <w:b/>
+        <w:bCs/>
+      </w:rPr>
+      <w:tblPr/>
+      <w:tcPr>
+        <w:tcBorders>
+          <w:bottom w:val="single" w:sz="12" w:space="0" w:color="F1A983" w:themeColor="accent2" w:themeTint="99"/>
+        </w:tcBorders>
+      </w:tcPr>
+    </w:tblStylePr>
+    <w:tblStylePr w:type="lastRow">
+      <w:rPr>
+        <w:b/>
+        <w:bCs/>
+      </w:rPr>
+      <w:tblPr/>
+      <w:tcPr>
+        <w:tcBorders>
+          <w:top w:val="double" w:sz="4" w:space="0" w:color="F1A983" w:themeColor="accent2" w:themeTint="99"/>
+        </w:tcBorders>
+      </w:tcPr>
+    </w:tblStylePr>
+    <w:tblStylePr w:type="firstCol">
+      <w:rPr>
+        <w:b/>
+        <w:bCs/>
+      </w:rPr>
+    </w:tblStylePr>
+    <w:tblStylePr w:type="lastCol">
+      <w:rPr>
+        <w:b/>
+        <w:bCs/>
+      </w:rPr>
+    </w:tblStylePr>
+    <w:tblStylePr w:type="band1Vert">
+      <w:tblPr/>
+      <w:tcPr>
+        <w:shd w:val="clear" w:color="auto" w:fill="FAE2D5" w:themeFill="accent2" w:themeFillTint="33"/>
+      </w:tcPr>
+    </w:tblStylePr>
+    <w:tblStylePr w:type="band1Horz">
+      <w:tblPr/>
+      <w:tcPr>
+        <w:shd w:val="clear" w:color="auto" w:fill="FAE2D5" w:themeFill="accent2" w:themeFillTint="33"/>
+      </w:tcPr>
+    </w:tblStylePr>
+  </w:style>
 </w:styles>
 </file>
 

</xml_diff>